<commit_message>
kiem tra thong tin
kiem tra luc nop hs
</commit_message>
<xml_diff>
--- a/CT01.docx
+++ b/CT01.docx
@@ -285,7 +285,7 @@
           <w:sz w:val="26"/>
           <w:szCs w:val="26"/>
         </w:rPr>
-        <w:t xml:space="preserve"> Công An Phường Hà Tu</w:t>
+        <w:t xml:space="preserve"> Công An Phường Hồng Hải</w:t>
       </w:r>
     </w:p>
     <w:p>
@@ -327,7 +327,7 @@
           <w:sz w:val="24"/>
           <w:szCs w:val="26"/>
         </w:rPr>
-        <w:t xml:space="preserve"> NGUYỄN NGỌC ANH</w:t>
+        <w:t xml:space="preserve"> ĐINH QUỐC CƯỜNG</w:t>
       </w:r>
     </w:p>
     <w:p>
@@ -372,7 +372,7 @@
           <w:szCs w:val="24"/>
           <w:lang w:val="vi-VN"/>
         </w:rPr>
-        <w:t xml:space="preserve">10/12/1997</w:t>
+        <w:t xml:space="preserve">15/03/2000</w:t>
       </w:r>
       <w:r>
         <w:rPr>
@@ -551,7 +551,7 @@
                 <w:szCs w:val="24"/>
                 <w:lang w:val="pt-BR"/>
               </w:rPr>
-              <w:t xml:space="preserve">2</w:t>
+              <w:t xml:space="preserve">9</w:t>
             </w:r>
           </w:p>
         </w:tc>
@@ -621,7 +621,7 @@
                 <w:szCs w:val="24"/>
                 <w:lang w:val="pt-BR"/>
               </w:rPr>
-              <w:t xml:space="preserve">0</w:t>
+              <w:t xml:space="preserve">2</w:t>
             </w:r>
           </w:p>
         </w:tc>
@@ -656,7 +656,7 @@
                 <w:szCs w:val="24"/>
                 <w:lang w:val="pt-BR"/>
               </w:rPr>
-              <w:t xml:space="preserve">9</w:t>
+              <w:t xml:space="preserve">0</w:t>
             </w:r>
           </w:p>
         </w:tc>
@@ -691,7 +691,7 @@
                 <w:szCs w:val="24"/>
                 <w:lang w:val="pt-BR"/>
               </w:rPr>
-              <w:t xml:space="preserve">7</w:t>
+              <w:t xml:space="preserve">0</w:t>
             </w:r>
           </w:p>
         </w:tc>
@@ -866,7 +866,7 @@
                 <w:szCs w:val="24"/>
                 <w:lang w:val="pt-BR"/>
               </w:rPr>
-              <w:t xml:space="preserve">2</w:t>
+              <w:t xml:space="preserve">9</w:t>
             </w:r>
           </w:p>
         </w:tc>
@@ -901,7 +901,7 @@
                 <w:szCs w:val="24"/>
                 <w:lang w:val="pt-BR"/>
               </w:rPr>
-              <w:t xml:space="preserve">8</w:t>
+              <w:t xml:space="preserve">1</w:t>
             </w:r>
           </w:p>
         </w:tc>
@@ -972,24 +972,6 @@
         <w:rPr>
           <w:rFonts w:ascii="Times New Roman" w:eastAsia="Times New Roman" w:hAnsi="Times New Roman"/>
           <w:sz w:val="24"/>
-          <w:szCs w:val="16"/>
-          <w:lang w:val="vi-VN"/>
-        </w:rPr>
-        <w:t xml:space="preserve"> </w:t>
-      </w:r>
-      <w:r>
-        <w:rPr>
-          <w:rFonts w:ascii="Times New Roman" w:eastAsia="Times New Roman" w:hAnsi="Times New Roman"/>
-          <w:sz w:val="24"/>
-          <w:szCs w:val="16"/>
-          <w:lang w:val="vi-VN"/>
-        </w:rPr>
-        <w:t>:</w:t>
-      </w:r>
-      <w:r>
-        <w:rPr>
-          <w:rFonts w:ascii="Times New Roman" w:eastAsia="Times New Roman" w:hAnsi="Times New Roman"/>
-          <w:sz w:val="24"/>
           <w:szCs w:val="24"/>
           <w:lang w:val="pt-BR"/>
         </w:rPr>
@@ -1090,7 +1072,7 @@
           <w:szCs w:val="26"/>
           <w:lang w:val="vi-VN"/>
         </w:rPr>
-        <w:t xml:space="preserve">NGUYỄN VĂN HÙNG</w:t>
+        <w:t xml:space="preserve">LÊ THỊ DIỄM CHÂU</w:t>
       </w:r>
       <w:r>
         <w:rPr>
@@ -1278,7 +1260,7 @@
                 <w:sz w:val="24"/>
                 <w:szCs w:val="24"/>
               </w:rPr>
-              <w:t xml:space="preserve">2</w:t>
+              <w:t xml:space="preserve">9</w:t>
             </w:r>
           </w:p>
         </w:tc>
@@ -1346,7 +1328,7 @@
                 <w:sz w:val="24"/>
                 <w:szCs w:val="24"/>
               </w:rPr>
-              <w:t xml:space="preserve">0</w:t>
+              <w:t xml:space="preserve">1</w:t>
             </w:r>
           </w:p>
         </w:tc>
@@ -1380,7 +1362,7 @@
                 <w:sz w:val="24"/>
                 <w:szCs w:val="24"/>
               </w:rPr>
-              <w:t xml:space="preserve">5</w:t>
+              <w:t xml:space="preserve">7</w:t>
             </w:r>
           </w:p>
         </w:tc>
@@ -1414,7 +1396,7 @@
                 <w:sz w:val="24"/>
                 <w:szCs w:val="24"/>
               </w:rPr>
-              <w:t xml:space="preserve">9</w:t>
+              <w:t xml:space="preserve">3</w:t>
             </w:r>
           </w:p>
         </w:tc>
@@ -1482,7 +1464,7 @@
                 <w:sz w:val="24"/>
                 <w:szCs w:val="24"/>
               </w:rPr>
-              <w:t xml:space="preserve">0</w:t>
+              <w:t xml:space="preserve">1</w:t>
             </w:r>
           </w:p>
         </w:tc>
@@ -1550,7 +1532,7 @@
                 <w:sz w:val="24"/>
                 <w:szCs w:val="24"/>
               </w:rPr>
-              <w:t xml:space="preserve">7</w:t>
+              <w:t xml:space="preserve">0</w:t>
             </w:r>
           </w:p>
         </w:tc>
@@ -1618,7 +1600,7 @@
                 <w:sz w:val="24"/>
                 <w:szCs w:val="24"/>
               </w:rPr>
-              <w:t xml:space="preserve">0</w:t>
+              <w:t xml:space="preserve">6</w:t>
             </w:r>
           </w:p>
         </w:tc>
@@ -1682,7 +1664,7 @@
           <w:szCs w:val="26"/>
           <w:lang w:val="vi-VN"/>
         </w:rPr>
-        <w:t xml:space="preserve">Cấp cho NK thường trú khác địa bàn quản lý cho NGUYỄN NGỌC ANH</w:t>
+        <w:t xml:space="preserve">Cấp cho NK thường trú khác địa bàn quản lý cho ĐINH QUỐC CƯỜNG</w:t>
       </w:r>
     </w:p>
     <w:p>
@@ -1723,7 +1705,7 @@
     </w:p>
     <w:tbl>
       <w:tblPr>
-        <w:tblW w:w="5000" w:type="pct"/>
+        <w:tblW w:w="4850" w:type="pct"/>
         <w:jc w:val="center"/>
         <w:tblBorders>
           <w:top w:val="single" w:sz="4" w:space="0" w:color="auto"/>
@@ -1750,7 +1732,7 @@
         </w:trPr>
         <w:tc>
           <w:tcPr>
-            <w:tcW w:w="834" w:type="pct"/>
+            <w:tcW w:w="255" w:type="pct"/>
             <w:tcBorders>
               <w:top w:val="single" w:sz="4" w:space="0" w:color="auto"/>
               <w:left w:val="single" w:sz="4" w:space="0" w:color="auto"/>
@@ -1785,7 +1767,7 @@
         </w:tc>
         <w:tc>
           <w:tcPr>
-            <w:tcW w:w="834" w:type="pct"/>
+            <w:tcW w:w="1501" w:type="pct"/>
             <w:tcBorders>
               <w:top w:val="single" w:sz="4" w:space="0" w:color="auto"/>
               <w:left w:val="single" w:sz="4" w:space="0" w:color="auto"/>
@@ -1835,7 +1817,7 @@
         </w:tc>
         <w:tc>
           <w:tcPr>
-            <w:tcW w:w="833" w:type="pct"/>
+            <w:tcW w:w="824" w:type="pct"/>
             <w:tcBorders>
               <w:top w:val="single" w:sz="4" w:space="0" w:color="auto"/>
               <w:left w:val="single" w:sz="4" w:space="0" w:color="auto"/>
@@ -1865,7 +1847,7 @@
         </w:tc>
         <w:tc>
           <w:tcPr>
-            <w:tcW w:w="833" w:type="pct"/>
+            <w:tcW w:w="408" w:type="pct"/>
             <w:tcBorders>
               <w:top w:val="single" w:sz="4" w:space="0" w:color="auto"/>
               <w:left w:val="single" w:sz="4" w:space="0" w:color="auto"/>
@@ -1894,7 +1876,7 @@
         </w:tc>
         <w:tc>
           <w:tcPr>
-            <w:tcW w:w="833" w:type="pct"/>
+            <w:tcW w:w="1189" w:type="pct"/>
             <w:tcBorders>
               <w:top w:val="single" w:sz="4" w:space="0" w:color="auto"/>
               <w:left w:val="single" w:sz="4" w:space="0" w:color="auto"/>
@@ -1947,7 +1929,7 @@
         </w:tc>
         <w:tc>
           <w:tcPr>
-            <w:tcW w:w="833" w:type="pct"/>
+            <w:tcW w:w="824" w:type="pct"/>
             <w:tcBorders>
               <w:top w:val="single" w:sz="4" w:space="0" w:color="auto"/>
               <w:left w:val="single" w:sz="4" w:space="0" w:color="auto"/>
@@ -2006,7 +1988,7 @@
         </w:trPr>
         <w:tc>
           <w:tcPr>
-            <w:tcW w:w="834" w:type="pct"/>
+            <w:tcW w:w="255" w:type="pct"/>
             <w:tcBorders>
               <w:top w:val="dotted" w:sz="4" w:space="0" w:color="auto"/>
               <w:left w:val="single" w:sz="4" w:space="0" w:color="auto"/>
@@ -2038,69 +2020,69 @@
         </w:tc>
         <w:tc>
           <w:tcPr>
-            <w:tcW w:w="834" w:type="pct"/>
-            <w:tcBorders>
-              <w:top w:val="dotted" w:sz="4" w:space="0" w:color="auto"/>
-              <w:left w:val="single" w:sz="4" w:space="0" w:color="auto"/>
-              <w:bottom w:val="dotted" w:sz="4" w:space="0" w:color="auto"/>
-              <w:right w:val="single" w:sz="4" w:space="0" w:color="auto"/>
-            </w:tcBorders>
-          </w:tcPr>
-          <w:p>
-            <w:pPr>
-              <w:spacing w:before="60" w:after="60" w:line="240" w:lineRule="auto"/>
-              <w:rPr>
-                <w:rFonts w:ascii="Times New Roman" w:eastAsia="Times New Roman" w:hAnsi="Times New Roman"/>
-                <w:sz w:val="24"/>
-                <w:szCs w:val="24"/>
-                <w:lang w:val="pt-BR"/>
-              </w:rPr>
-            </w:pPr>
-            <w:r>
-              <w:rPr>
-                <w:rFonts w:ascii="Times New Roman" w:eastAsia="Times New Roman" w:hAnsi="Times New Roman"/>
-                <w:sz w:val="24"/>
-                <w:szCs w:val="24"/>
-                <w:lang w:val="pt-BR"/>
-              </w:rPr>
-              <w:t xml:space="preserve">VŨ THỊ LOAN</w:t>
-            </w:r>
-          </w:p>
-        </w:tc>
-        <w:tc>
-          <w:tcPr>
-            <w:tcW w:w="833" w:type="pct"/>
-            <w:tcBorders>
-              <w:top w:val="dotted" w:sz="4" w:space="0" w:color="auto"/>
-              <w:left w:val="single" w:sz="4" w:space="0" w:color="auto"/>
-              <w:bottom w:val="dotted" w:sz="4" w:space="0" w:color="auto"/>
-              <w:right w:val="single" w:sz="4" w:space="0" w:color="auto"/>
-            </w:tcBorders>
-          </w:tcPr>
-          <w:p>
-            <w:pPr>
-              <w:spacing w:before="60" w:after="60" w:line="240" w:lineRule="auto"/>
-              <w:rPr>
-                <w:rFonts w:ascii="Times New Roman" w:eastAsia="Times New Roman" w:hAnsi="Times New Roman"/>
-                <w:sz w:val="24"/>
-                <w:szCs w:val="24"/>
-                <w:lang w:val="pt-BR"/>
-              </w:rPr>
-            </w:pPr>
-            <w:r>
-              <w:rPr>
-                <w:rFonts w:ascii="Times New Roman" w:eastAsia="Times New Roman" w:hAnsi="Times New Roman"/>
-                <w:sz w:val="24"/>
-                <w:szCs w:val="24"/>
-                <w:lang w:val="pt-BR"/>
-              </w:rPr>
-              <w:t xml:space="preserve"/>
-            </w:r>
-          </w:p>
-        </w:tc>
-        <w:tc>
-          <w:tcPr>
-            <w:tcW w:w="833" w:type="pct"/>
+            <w:tcW w:w="1501" w:type="pct"/>
+            <w:tcBorders>
+              <w:top w:val="dotted" w:sz="4" w:space="0" w:color="auto"/>
+              <w:left w:val="single" w:sz="4" w:space="0" w:color="auto"/>
+              <w:bottom w:val="dotted" w:sz="4" w:space="0" w:color="auto"/>
+              <w:right w:val="single" w:sz="4" w:space="0" w:color="auto"/>
+            </w:tcBorders>
+          </w:tcPr>
+          <w:p>
+            <w:pPr>
+              <w:spacing w:before="60" w:after="60" w:line="240" w:lineRule="auto"/>
+              <w:rPr>
+                <w:rFonts w:ascii="Times New Roman" w:eastAsia="Times New Roman" w:hAnsi="Times New Roman"/>
+                <w:sz w:val="24"/>
+                <w:szCs w:val="24"/>
+                <w:lang w:val="pt-BR"/>
+              </w:rPr>
+            </w:pPr>
+            <w:r>
+              <w:rPr>
+                <w:rFonts w:ascii="Times New Roman" w:eastAsia="Times New Roman" w:hAnsi="Times New Roman"/>
+                <w:sz w:val="24"/>
+                <w:szCs w:val="24"/>
+                <w:lang w:val="pt-BR"/>
+              </w:rPr>
+              <w:t xml:space="preserve">LÊ THỊ DIỄM CHÂU</w:t>
+            </w:r>
+          </w:p>
+        </w:tc>
+        <w:tc>
+          <w:tcPr>
+            <w:tcW w:w="824" w:type="pct"/>
+            <w:tcBorders>
+              <w:top w:val="dotted" w:sz="4" w:space="0" w:color="auto"/>
+              <w:left w:val="single" w:sz="4" w:space="0" w:color="auto"/>
+              <w:bottom w:val="dotted" w:sz="4" w:space="0" w:color="auto"/>
+              <w:right w:val="single" w:sz="4" w:space="0" w:color="auto"/>
+            </w:tcBorders>
+          </w:tcPr>
+          <w:p>
+            <w:pPr>
+              <w:spacing w:before="60" w:after="60" w:line="240" w:lineRule="auto"/>
+              <w:rPr>
+                <w:rFonts w:ascii="Times New Roman" w:eastAsia="Times New Roman" w:hAnsi="Times New Roman"/>
+                <w:sz w:val="24"/>
+                <w:szCs w:val="24"/>
+                <w:lang w:val="pt-BR"/>
+              </w:rPr>
+            </w:pPr>
+            <w:r>
+              <w:rPr>
+                <w:rFonts w:ascii="Times New Roman" w:eastAsia="Times New Roman" w:hAnsi="Times New Roman"/>
+                <w:sz w:val="24"/>
+                <w:szCs w:val="24"/>
+                <w:lang w:val="pt-BR"/>
+              </w:rPr>
+              <w:t xml:space="preserve">10/12/1997</w:t>
+            </w:r>
+          </w:p>
+        </w:tc>
+        <w:tc>
+          <w:tcPr>
+            <w:tcW w:w="408" w:type="pct"/>
             <w:tcBorders>
               <w:top w:val="dotted" w:sz="4" w:space="0" w:color="auto"/>
               <w:left w:val="single" w:sz="4" w:space="0" w:color="auto"/>
@@ -2131,63 +2113,63 @@
         </w:tc>
         <w:tc>
           <w:tcPr>
-            <w:tcW w:w="833" w:type="pct"/>
-            <w:tcBorders>
-              <w:top w:val="dotted" w:sz="4" w:space="0" w:color="auto"/>
-              <w:left w:val="single" w:sz="4" w:space="0" w:color="auto"/>
-              <w:bottom w:val="dotted" w:sz="4" w:space="0" w:color="auto"/>
-              <w:right w:val="single" w:sz="4" w:space="0" w:color="auto"/>
-            </w:tcBorders>
-          </w:tcPr>
-          <w:p>
-            <w:pPr>
-              <w:spacing w:before="60" w:after="60" w:line="240" w:lineRule="auto"/>
-              <w:rPr>
-                <w:rFonts w:ascii="Times New Roman" w:eastAsia="Times New Roman" w:hAnsi="Times New Roman"/>
-                <w:sz w:val="24"/>
-                <w:szCs w:val="24"/>
-                <w:lang w:val="pt-BR"/>
-              </w:rPr>
-            </w:pPr>
-            <w:r>
-              <w:rPr>
-                <w:rFonts w:ascii="Times New Roman" w:eastAsia="Times New Roman" w:hAnsi="Times New Roman"/>
-                <w:sz w:val="24"/>
-                <w:szCs w:val="24"/>
-                <w:lang w:val="pt-BR"/>
-              </w:rPr>
-              <w:t xml:space="preserve">036161004103</w:t>
-            </w:r>
-          </w:p>
-        </w:tc>
-        <w:tc>
-          <w:tcPr>
-            <w:tcW w:w="833" w:type="pct"/>
-            <w:tcBorders>
-              <w:top w:val="dotted" w:sz="4" w:space="0" w:color="auto"/>
-              <w:left w:val="single" w:sz="4" w:space="0" w:color="auto"/>
-              <w:bottom w:val="dotted" w:sz="4" w:space="0" w:color="auto"/>
-              <w:right w:val="single" w:sz="4" w:space="0" w:color="auto"/>
-            </w:tcBorders>
-          </w:tcPr>
-          <w:p>
-            <w:pPr>
-              <w:spacing w:before="60" w:after="60" w:line="240" w:lineRule="auto"/>
-              <w:rPr>
-                <w:rFonts w:ascii="Times New Roman" w:eastAsia="Times New Roman" w:hAnsi="Times New Roman"/>
-                <w:sz w:val="24"/>
-                <w:szCs w:val="24"/>
-                <w:lang w:val="pt-BR"/>
-              </w:rPr>
-            </w:pPr>
-            <w:r>
-              <w:rPr>
-                <w:rFonts w:ascii="Times New Roman" w:eastAsia="Times New Roman" w:hAnsi="Times New Roman"/>
-                <w:sz w:val="24"/>
-                <w:szCs w:val="24"/>
-                <w:lang w:val="pt-BR"/>
-              </w:rPr>
-              <w:t xml:space="preserve"/>
+            <w:tcW w:w="1189" w:type="pct"/>
+            <w:tcBorders>
+              <w:top w:val="dotted" w:sz="4" w:space="0" w:color="auto"/>
+              <w:left w:val="single" w:sz="4" w:space="0" w:color="auto"/>
+              <w:bottom w:val="dotted" w:sz="4" w:space="0" w:color="auto"/>
+              <w:right w:val="single" w:sz="4" w:space="0" w:color="auto"/>
+            </w:tcBorders>
+          </w:tcPr>
+          <w:p>
+            <w:pPr>
+              <w:spacing w:before="60" w:after="60" w:line="240" w:lineRule="auto"/>
+              <w:rPr>
+                <w:rFonts w:ascii="Times New Roman" w:eastAsia="Times New Roman" w:hAnsi="Times New Roman"/>
+                <w:sz w:val="24"/>
+                <w:szCs w:val="24"/>
+                <w:lang w:val="pt-BR"/>
+              </w:rPr>
+            </w:pPr>
+            <w:r>
+              <w:rPr>
+                <w:rFonts w:ascii="Times New Roman" w:eastAsia="Times New Roman" w:hAnsi="Times New Roman"/>
+                <w:sz w:val="24"/>
+                <w:szCs w:val="24"/>
+                <w:lang w:val="pt-BR"/>
+              </w:rPr>
+              <w:t xml:space="preserve">092173011046</w:t>
+            </w:r>
+          </w:p>
+        </w:tc>
+        <w:tc>
+          <w:tcPr>
+            <w:tcW w:w="824" w:type="pct"/>
+            <w:tcBorders>
+              <w:top w:val="dotted" w:sz="4" w:space="0" w:color="auto"/>
+              <w:left w:val="single" w:sz="4" w:space="0" w:color="auto"/>
+              <w:bottom w:val="dotted" w:sz="4" w:space="0" w:color="auto"/>
+              <w:right w:val="single" w:sz="4" w:space="0" w:color="auto"/>
+            </w:tcBorders>
+          </w:tcPr>
+          <w:p>
+            <w:pPr>
+              <w:spacing w:before="60" w:after="60" w:line="240" w:lineRule="auto"/>
+              <w:rPr>
+                <w:rFonts w:ascii="Times New Roman" w:eastAsia="Times New Roman" w:hAnsi="Times New Roman"/>
+                <w:sz w:val="24"/>
+                <w:szCs w:val="24"/>
+                <w:lang w:val="pt-BR"/>
+              </w:rPr>
+            </w:pPr>
+            <w:r>
+              <w:rPr>
+                <w:rFonts w:ascii="Times New Roman" w:eastAsia="Times New Roman" w:hAnsi="Times New Roman"/>
+                <w:sz w:val="24"/>
+                <w:szCs w:val="24"/>
+                <w:lang w:val="pt-BR"/>
+              </w:rPr>
+              <w:t xml:space="preserve">Con</w:t>
             </w:r>
           </w:p>
         </w:tc>
@@ -2198,188 +2180,134 @@
         </w:trPr>
         <w:tc>
           <w:tcPr>
-            <w:tcW w:w="834" w:type="pct"/>
-            <w:tcBorders>
-              <w:top w:val="dotted" w:sz="4" w:space="0" w:color="auto"/>
-              <w:left w:val="single" w:sz="4" w:space="0" w:color="auto"/>
-              <w:bottom w:val="dotted" w:sz="4" w:space="0" w:color="auto"/>
-              <w:right w:val="single" w:sz="4" w:space="0" w:color="auto"/>
-            </w:tcBorders>
-          </w:tcPr>
-          <w:p>
-            <w:pPr>
-              <w:spacing w:before="60" w:after="60" w:line="240" w:lineRule="auto"/>
-              <w:rPr>
-                <w:rFonts w:ascii="Times New Roman" w:eastAsia="Times New Roman" w:hAnsi="Times New Roman"/>
-                <w:sz w:val="24"/>
-                <w:szCs w:val="24"/>
-                <w:lang w:val="pt-BR"/>
-              </w:rPr>
-            </w:pPr>
-            <w:r>
-              <w:rPr>
-                <w:rFonts w:ascii="Times New Roman" w:eastAsia="Times New Roman" w:hAnsi="Times New Roman"/>
-                <w:sz w:val="24"/>
-                <w:szCs w:val="24"/>
-                <w:lang w:val="pt-BR"/>
-              </w:rPr>
-              <w:t xml:space="preserve">2</w:t>
-            </w:r>
-          </w:p>
-        </w:tc>
-        <w:tc>
-          <w:tcPr>
-            <w:tcW w:w="834" w:type="pct"/>
-            <w:tcBorders>
-              <w:top w:val="dotted" w:sz="4" w:space="0" w:color="auto"/>
-              <w:left w:val="single" w:sz="4" w:space="0" w:color="auto"/>
-              <w:bottom w:val="dotted" w:sz="4" w:space="0" w:color="auto"/>
-              <w:right w:val="single" w:sz="4" w:space="0" w:color="auto"/>
-            </w:tcBorders>
-          </w:tcPr>
-          <w:p>
-            <w:pPr>
-              <w:spacing w:before="60" w:after="60" w:line="240" w:lineRule="auto"/>
-              <w:rPr>
-                <w:rFonts w:ascii="Times New Roman" w:eastAsia="Times New Roman" w:hAnsi="Times New Roman"/>
-                <w:sz w:val="24"/>
-                <w:szCs w:val="24"/>
-                <w:lang w:val="pt-BR"/>
-              </w:rPr>
-            </w:pPr>
-            <w:r>
-              <w:rPr>
-                <w:rFonts w:ascii="Times New Roman" w:eastAsia="Times New Roman" w:hAnsi="Times New Roman"/>
-                <w:sz w:val="24"/>
-                <w:szCs w:val="24"/>
-                <w:lang w:val="pt-BR"/>
-              </w:rPr>
-              <w:t xml:space="preserve">NGUYỄN VĂN HÙNG</w:t>
-            </w:r>
-          </w:p>
-        </w:tc>
-        <w:tc>
-          <w:tcPr>
-            <w:tcW w:w="833" w:type="pct"/>
-            <w:tcBorders>
-              <w:top w:val="dotted" w:sz="4" w:space="0" w:color="auto"/>
-              <w:left w:val="single" w:sz="4" w:space="0" w:color="auto"/>
-              <w:bottom w:val="dotted" w:sz="4" w:space="0" w:color="auto"/>
-              <w:right w:val="single" w:sz="4" w:space="0" w:color="auto"/>
-            </w:tcBorders>
-          </w:tcPr>
-          <w:p>
-            <w:pPr>
-              <w:spacing w:before="60" w:after="60" w:line="240" w:lineRule="auto"/>
-              <w:rPr>
-                <w:rFonts w:ascii="Times New Roman" w:eastAsia="Times New Roman" w:hAnsi="Times New Roman"/>
-                <w:sz w:val="24"/>
-                <w:szCs w:val="24"/>
-                <w:lang w:val="pt-BR"/>
-              </w:rPr>
-            </w:pPr>
-            <w:r>
-              <w:rPr>
-                <w:rFonts w:ascii="Times New Roman" w:eastAsia="Times New Roman" w:hAnsi="Times New Roman"/>
-                <w:sz w:val="24"/>
-                <w:szCs w:val="24"/>
-                <w:lang w:val="pt-BR"/>
-              </w:rPr>
-              <w:t xml:space="preserve"/>
-            </w:r>
-          </w:p>
-        </w:tc>
-        <w:tc>
-          <w:tcPr>
-            <w:tcW w:w="833" w:type="pct"/>
-            <w:tcBorders>
-              <w:top w:val="dotted" w:sz="4" w:space="0" w:color="auto"/>
-              <w:left w:val="single" w:sz="4" w:space="0" w:color="auto"/>
-              <w:bottom w:val="dotted" w:sz="4" w:space="0" w:color="auto"/>
-              <w:right w:val="single" w:sz="4" w:space="0" w:color="auto"/>
-            </w:tcBorders>
-          </w:tcPr>
-          <w:p>
-            <w:pPr>
-              <w:spacing w:before="60" w:after="60" w:line="240" w:lineRule="auto"/>
-              <w:rPr>
-                <w:rFonts w:ascii="Times New Roman" w:eastAsia="Times New Roman" w:hAnsi="Times New Roman"/>
-                <w:sz w:val="24"/>
-                <w:szCs w:val="24"/>
-                <w:lang w:val="pt-BR"/>
-              </w:rPr>
-            </w:pPr>
-            <w:r>
-              <w:rPr>
-                <w:rFonts w:ascii="Times New Roman" w:eastAsia="Times New Roman" w:hAnsi="Times New Roman"/>
-                <w:sz w:val="24"/>
-                <w:szCs w:val="24"/>
-                <w:lang w:val="pt-BR"/>
-              </w:rPr>
-              <w:t xml:space="preserve">Nam</w:t>
-            </w:r>
-          </w:p>
-        </w:tc>
-        <w:tc>
-          <w:tcPr>
-            <w:tcW w:w="833" w:type="pct"/>
-            <w:tcBorders>
-              <w:top w:val="dotted" w:sz="4" w:space="0" w:color="auto"/>
-              <w:left w:val="single" w:sz="4" w:space="0" w:color="auto"/>
-              <w:bottom w:val="dotted" w:sz="4" w:space="0" w:color="auto"/>
-              <w:right w:val="single" w:sz="4" w:space="0" w:color="auto"/>
-            </w:tcBorders>
-          </w:tcPr>
-          <w:p>
-            <w:pPr>
-              <w:spacing w:before="60" w:after="60" w:line="240" w:lineRule="auto"/>
-              <w:rPr>
-                <w:rFonts w:ascii="Times New Roman" w:eastAsia="Times New Roman" w:hAnsi="Times New Roman"/>
-                <w:sz w:val="24"/>
-                <w:szCs w:val="24"/>
-                <w:lang w:val="pt-BR"/>
-              </w:rPr>
-            </w:pPr>
-            <w:r>
-              <w:rPr>
-                <w:rFonts w:ascii="Times New Roman" w:eastAsia="Times New Roman" w:hAnsi="Times New Roman"/>
-                <w:sz w:val="24"/>
-                <w:szCs w:val="24"/>
-                <w:lang w:val="pt-BR"/>
-              </w:rPr>
-              <w:t xml:space="preserve">022059001740</w:t>
-            </w:r>
-          </w:p>
-        </w:tc>
-        <w:tc>
-          <w:tcPr>
-            <w:tcW w:w="833" w:type="pct"/>
-            <w:tcBorders>
-              <w:top w:val="dotted" w:sz="4" w:space="0" w:color="auto"/>
-              <w:left w:val="single" w:sz="4" w:space="0" w:color="auto"/>
-              <w:bottom w:val="dotted" w:sz="4" w:space="0" w:color="auto"/>
-              <w:right w:val="single" w:sz="4" w:space="0" w:color="auto"/>
-            </w:tcBorders>
-          </w:tcPr>
-          <w:p>
-            <w:pPr>
-              <w:spacing w:before="60" w:after="60" w:line="240" w:lineRule="auto"/>
-              <w:rPr>
-                <w:rFonts w:ascii="Times New Roman" w:eastAsia="Times New Roman" w:hAnsi="Times New Roman"/>
-                <w:sz w:val="24"/>
-                <w:szCs w:val="24"/>
-                <w:lang w:val="pt-BR"/>
-              </w:rPr>
-            </w:pPr>
-            <w:r>
-              <w:rPr>
-                <w:rFonts w:ascii="Times New Roman" w:eastAsia="Times New Roman" w:hAnsi="Times New Roman"/>
-                <w:sz w:val="24"/>
-                <w:szCs w:val="24"/>
-                <w:lang w:val="pt-BR"/>
-              </w:rPr>
-              <w:t xml:space="preserve"/>
-            </w:r>
+            <w:tcW w:w="255" w:type="pct"/>
+            <w:tcBorders>
+              <w:top w:val="dotted" w:sz="4" w:space="0" w:color="auto"/>
+              <w:left w:val="single" w:sz="4" w:space="0" w:color="auto"/>
+              <w:bottom w:val="dotted" w:sz="4" w:space="0" w:color="auto"/>
+              <w:right w:val="single" w:sz="4" w:space="0" w:color="auto"/>
+            </w:tcBorders>
+          </w:tcPr>
+          <w:p>
+            <w:pPr>
+              <w:spacing w:before="60" w:after="60" w:line="240" w:lineRule="auto"/>
+              <w:rPr>
+                <w:rFonts w:ascii="Times New Roman" w:eastAsia="Times New Roman" w:hAnsi="Times New Roman"/>
+                <w:sz w:val="24"/>
+                <w:szCs w:val="24"/>
+                <w:lang w:val="pt-BR"/>
+              </w:rPr>
+            </w:pPr>
+          </w:p>
+        </w:tc>
+        <w:tc>
+          <w:tcPr>
+            <w:tcW w:w="1501" w:type="pct"/>
+            <w:tcBorders>
+              <w:top w:val="dotted" w:sz="4" w:space="0" w:color="auto"/>
+              <w:left w:val="single" w:sz="4" w:space="0" w:color="auto"/>
+              <w:bottom w:val="dotted" w:sz="4" w:space="0" w:color="auto"/>
+              <w:right w:val="single" w:sz="4" w:space="0" w:color="auto"/>
+            </w:tcBorders>
+          </w:tcPr>
+          <w:p>
+            <w:pPr>
+              <w:spacing w:before="60" w:after="60" w:line="240" w:lineRule="auto"/>
+              <w:rPr>
+                <w:rFonts w:ascii="Times New Roman" w:eastAsia="Times New Roman" w:hAnsi="Times New Roman"/>
+                <w:sz w:val="24"/>
+                <w:szCs w:val="24"/>
+                <w:lang w:val="pt-BR"/>
+              </w:rPr>
+            </w:pPr>
+          </w:p>
+        </w:tc>
+        <w:tc>
+          <w:tcPr>
+            <w:tcW w:w="824" w:type="pct"/>
+            <w:tcBorders>
+              <w:top w:val="dotted" w:sz="4" w:space="0" w:color="auto"/>
+              <w:left w:val="single" w:sz="4" w:space="0" w:color="auto"/>
+              <w:bottom w:val="dotted" w:sz="4" w:space="0" w:color="auto"/>
+              <w:right w:val="single" w:sz="4" w:space="0" w:color="auto"/>
+            </w:tcBorders>
+          </w:tcPr>
+          <w:p>
+            <w:pPr>
+              <w:spacing w:before="60" w:after="60" w:line="240" w:lineRule="auto"/>
+              <w:rPr>
+                <w:rFonts w:ascii="Times New Roman" w:eastAsia="Times New Roman" w:hAnsi="Times New Roman"/>
+                <w:sz w:val="24"/>
+                <w:szCs w:val="24"/>
+                <w:lang w:val="pt-BR"/>
+              </w:rPr>
+            </w:pPr>
+          </w:p>
+        </w:tc>
+        <w:tc>
+          <w:tcPr>
+            <w:tcW w:w="408" w:type="pct"/>
+            <w:tcBorders>
+              <w:top w:val="dotted" w:sz="4" w:space="0" w:color="auto"/>
+              <w:left w:val="single" w:sz="4" w:space="0" w:color="auto"/>
+              <w:bottom w:val="dotted" w:sz="4" w:space="0" w:color="auto"/>
+              <w:right w:val="single" w:sz="4" w:space="0" w:color="auto"/>
+            </w:tcBorders>
+          </w:tcPr>
+          <w:p>
+            <w:pPr>
+              <w:spacing w:before="60" w:after="60" w:line="240" w:lineRule="auto"/>
+              <w:rPr>
+                <w:rFonts w:ascii="Times New Roman" w:eastAsia="Times New Roman" w:hAnsi="Times New Roman"/>
+                <w:sz w:val="24"/>
+                <w:szCs w:val="24"/>
+                <w:lang w:val="pt-BR"/>
+              </w:rPr>
+            </w:pPr>
+          </w:p>
+        </w:tc>
+        <w:tc>
+          <w:tcPr>
+            <w:tcW w:w="1189" w:type="pct"/>
+            <w:tcBorders>
+              <w:top w:val="dotted" w:sz="4" w:space="0" w:color="auto"/>
+              <w:left w:val="single" w:sz="4" w:space="0" w:color="auto"/>
+              <w:bottom w:val="dotted" w:sz="4" w:space="0" w:color="auto"/>
+              <w:right w:val="single" w:sz="4" w:space="0" w:color="auto"/>
+            </w:tcBorders>
+          </w:tcPr>
+          <w:p>
+            <w:pPr>
+              <w:spacing w:before="60" w:after="60" w:line="240" w:lineRule="auto"/>
+              <w:rPr>
+                <w:rFonts w:ascii="Times New Roman" w:eastAsia="Times New Roman" w:hAnsi="Times New Roman"/>
+                <w:sz w:val="24"/>
+                <w:szCs w:val="24"/>
+                <w:lang w:val="pt-BR"/>
+              </w:rPr>
+            </w:pPr>
+          </w:p>
+        </w:tc>
+        <w:tc>
+          <w:tcPr>
+            <w:tcW w:w="824" w:type="pct"/>
+            <w:tcBorders>
+              <w:top w:val="dotted" w:sz="4" w:space="0" w:color="auto"/>
+              <w:left w:val="single" w:sz="4" w:space="0" w:color="auto"/>
+              <w:bottom w:val="dotted" w:sz="4" w:space="0" w:color="auto"/>
+              <w:right w:val="single" w:sz="4" w:space="0" w:color="auto"/>
+            </w:tcBorders>
+          </w:tcPr>
+          <w:p>
+            <w:pPr>
+              <w:spacing w:before="60" w:after="60" w:line="240" w:lineRule="auto"/>
+              <w:rPr>
+                <w:rFonts w:ascii="Times New Roman" w:eastAsia="Times New Roman" w:hAnsi="Times New Roman"/>
+                <w:sz w:val="24"/>
+                <w:szCs w:val="24"/>
+                <w:lang w:val="pt-BR"/>
+              </w:rPr>
+            </w:pPr>
           </w:p>
         </w:tc>
       </w:tr>
@@ -2389,117 +2317,117 @@
         </w:trPr>
         <w:tc>
           <w:tcPr>
-            <w:tcW w:w="834" w:type="pct"/>
-            <w:tcBorders>
-              <w:top w:val="dotted" w:sz="4" w:space="0" w:color="auto"/>
-              <w:left w:val="single" w:sz="4" w:space="0" w:color="auto"/>
-              <w:bottom w:val="dotted" w:sz="4" w:space="0" w:color="auto"/>
-              <w:right w:val="single" w:sz="4" w:space="0" w:color="auto"/>
-            </w:tcBorders>
-          </w:tcPr>
-          <w:p>
-            <w:pPr>
-              <w:spacing w:before="60" w:after="60" w:line="240" w:lineRule="auto"/>
-              <w:rPr>
-                <w:rFonts w:ascii="Times New Roman" w:eastAsia="Times New Roman" w:hAnsi="Times New Roman"/>
-                <w:sz w:val="24"/>
-                <w:szCs w:val="24"/>
-                <w:lang w:val="pt-BR"/>
-              </w:rPr>
-            </w:pPr>
-          </w:p>
-        </w:tc>
-        <w:tc>
-          <w:tcPr>
-            <w:tcW w:w="834" w:type="pct"/>
-            <w:tcBorders>
-              <w:top w:val="dotted" w:sz="4" w:space="0" w:color="auto"/>
-              <w:left w:val="single" w:sz="4" w:space="0" w:color="auto"/>
-              <w:bottom w:val="dotted" w:sz="4" w:space="0" w:color="auto"/>
-              <w:right w:val="single" w:sz="4" w:space="0" w:color="auto"/>
-            </w:tcBorders>
-          </w:tcPr>
-          <w:p>
-            <w:pPr>
-              <w:spacing w:before="60" w:after="60" w:line="240" w:lineRule="auto"/>
-              <w:rPr>
-                <w:rFonts w:ascii="Times New Roman" w:eastAsia="Times New Roman" w:hAnsi="Times New Roman"/>
-                <w:sz w:val="24"/>
-                <w:szCs w:val="24"/>
-                <w:lang w:val="pt-BR"/>
-              </w:rPr>
-            </w:pPr>
-          </w:p>
-        </w:tc>
-        <w:tc>
-          <w:tcPr>
-            <w:tcW w:w="833" w:type="pct"/>
-            <w:tcBorders>
-              <w:top w:val="dotted" w:sz="4" w:space="0" w:color="auto"/>
-              <w:left w:val="single" w:sz="4" w:space="0" w:color="auto"/>
-              <w:bottom w:val="dotted" w:sz="4" w:space="0" w:color="auto"/>
-              <w:right w:val="single" w:sz="4" w:space="0" w:color="auto"/>
-            </w:tcBorders>
-          </w:tcPr>
-          <w:p>
-            <w:pPr>
-              <w:spacing w:before="60" w:after="60" w:line="240" w:lineRule="auto"/>
-              <w:rPr>
-                <w:rFonts w:ascii="Times New Roman" w:eastAsia="Times New Roman" w:hAnsi="Times New Roman"/>
-                <w:sz w:val="24"/>
-                <w:szCs w:val="24"/>
-                <w:lang w:val="pt-BR"/>
-              </w:rPr>
-            </w:pPr>
-          </w:p>
-        </w:tc>
-        <w:tc>
-          <w:tcPr>
-            <w:tcW w:w="833" w:type="pct"/>
-            <w:tcBorders>
-              <w:top w:val="dotted" w:sz="4" w:space="0" w:color="auto"/>
-              <w:left w:val="single" w:sz="4" w:space="0" w:color="auto"/>
-              <w:bottom w:val="dotted" w:sz="4" w:space="0" w:color="auto"/>
-              <w:right w:val="single" w:sz="4" w:space="0" w:color="auto"/>
-            </w:tcBorders>
-          </w:tcPr>
-          <w:p>
-            <w:pPr>
-              <w:spacing w:before="60" w:after="60" w:line="240" w:lineRule="auto"/>
-              <w:rPr>
-                <w:rFonts w:ascii="Times New Roman" w:eastAsia="Times New Roman" w:hAnsi="Times New Roman"/>
-                <w:sz w:val="24"/>
-                <w:szCs w:val="24"/>
-                <w:lang w:val="pt-BR"/>
-              </w:rPr>
-            </w:pPr>
-          </w:p>
-        </w:tc>
-        <w:tc>
-          <w:tcPr>
-            <w:tcW w:w="833" w:type="pct"/>
-            <w:tcBorders>
-              <w:top w:val="dotted" w:sz="4" w:space="0" w:color="auto"/>
-              <w:left w:val="single" w:sz="4" w:space="0" w:color="auto"/>
-              <w:bottom w:val="dotted" w:sz="4" w:space="0" w:color="auto"/>
-              <w:right w:val="single" w:sz="4" w:space="0" w:color="auto"/>
-            </w:tcBorders>
-          </w:tcPr>
-          <w:p>
-            <w:pPr>
-              <w:spacing w:before="60" w:after="60" w:line="240" w:lineRule="auto"/>
-              <w:rPr>
-                <w:rFonts w:ascii="Times New Roman" w:eastAsia="Times New Roman" w:hAnsi="Times New Roman"/>
-                <w:sz w:val="24"/>
-                <w:szCs w:val="24"/>
-                <w:lang w:val="pt-BR"/>
-              </w:rPr>
-            </w:pPr>
-          </w:p>
-        </w:tc>
-        <w:tc>
-          <w:tcPr>
-            <w:tcW w:w="833" w:type="pct"/>
+            <w:tcW w:w="255" w:type="pct"/>
+            <w:tcBorders>
+              <w:top w:val="dotted" w:sz="4" w:space="0" w:color="auto"/>
+              <w:left w:val="single" w:sz="4" w:space="0" w:color="auto"/>
+              <w:bottom w:val="dotted" w:sz="4" w:space="0" w:color="auto"/>
+              <w:right w:val="single" w:sz="4" w:space="0" w:color="auto"/>
+            </w:tcBorders>
+          </w:tcPr>
+          <w:p>
+            <w:pPr>
+              <w:spacing w:before="60" w:after="60" w:line="240" w:lineRule="auto"/>
+              <w:rPr>
+                <w:rFonts w:ascii="Times New Roman" w:eastAsia="Times New Roman" w:hAnsi="Times New Roman"/>
+                <w:sz w:val="24"/>
+                <w:szCs w:val="24"/>
+                <w:lang w:val="pt-BR"/>
+              </w:rPr>
+            </w:pPr>
+          </w:p>
+        </w:tc>
+        <w:tc>
+          <w:tcPr>
+            <w:tcW w:w="1501" w:type="pct"/>
+            <w:tcBorders>
+              <w:top w:val="dotted" w:sz="4" w:space="0" w:color="auto"/>
+              <w:left w:val="single" w:sz="4" w:space="0" w:color="auto"/>
+              <w:bottom w:val="dotted" w:sz="4" w:space="0" w:color="auto"/>
+              <w:right w:val="single" w:sz="4" w:space="0" w:color="auto"/>
+            </w:tcBorders>
+          </w:tcPr>
+          <w:p>
+            <w:pPr>
+              <w:spacing w:before="60" w:after="60" w:line="240" w:lineRule="auto"/>
+              <w:rPr>
+                <w:rFonts w:ascii="Times New Roman" w:eastAsia="Times New Roman" w:hAnsi="Times New Roman"/>
+                <w:sz w:val="24"/>
+                <w:szCs w:val="24"/>
+                <w:lang w:val="pt-BR"/>
+              </w:rPr>
+            </w:pPr>
+          </w:p>
+        </w:tc>
+        <w:tc>
+          <w:tcPr>
+            <w:tcW w:w="824" w:type="pct"/>
+            <w:tcBorders>
+              <w:top w:val="dotted" w:sz="4" w:space="0" w:color="auto"/>
+              <w:left w:val="single" w:sz="4" w:space="0" w:color="auto"/>
+              <w:bottom w:val="dotted" w:sz="4" w:space="0" w:color="auto"/>
+              <w:right w:val="single" w:sz="4" w:space="0" w:color="auto"/>
+            </w:tcBorders>
+          </w:tcPr>
+          <w:p>
+            <w:pPr>
+              <w:spacing w:before="60" w:after="60" w:line="240" w:lineRule="auto"/>
+              <w:rPr>
+                <w:rFonts w:ascii="Times New Roman" w:eastAsia="Times New Roman" w:hAnsi="Times New Roman"/>
+                <w:sz w:val="24"/>
+                <w:szCs w:val="24"/>
+                <w:lang w:val="pt-BR"/>
+              </w:rPr>
+            </w:pPr>
+          </w:p>
+        </w:tc>
+        <w:tc>
+          <w:tcPr>
+            <w:tcW w:w="408" w:type="pct"/>
+            <w:tcBorders>
+              <w:top w:val="dotted" w:sz="4" w:space="0" w:color="auto"/>
+              <w:left w:val="single" w:sz="4" w:space="0" w:color="auto"/>
+              <w:bottom w:val="dotted" w:sz="4" w:space="0" w:color="auto"/>
+              <w:right w:val="single" w:sz="4" w:space="0" w:color="auto"/>
+            </w:tcBorders>
+          </w:tcPr>
+          <w:p>
+            <w:pPr>
+              <w:spacing w:before="60" w:after="60" w:line="240" w:lineRule="auto"/>
+              <w:rPr>
+                <w:rFonts w:ascii="Times New Roman" w:eastAsia="Times New Roman" w:hAnsi="Times New Roman"/>
+                <w:sz w:val="24"/>
+                <w:szCs w:val="24"/>
+                <w:lang w:val="pt-BR"/>
+              </w:rPr>
+            </w:pPr>
+          </w:p>
+        </w:tc>
+        <w:tc>
+          <w:tcPr>
+            <w:tcW w:w="1189" w:type="pct"/>
+            <w:tcBorders>
+              <w:top w:val="dotted" w:sz="4" w:space="0" w:color="auto"/>
+              <w:left w:val="single" w:sz="4" w:space="0" w:color="auto"/>
+              <w:bottom w:val="dotted" w:sz="4" w:space="0" w:color="auto"/>
+              <w:right w:val="single" w:sz="4" w:space="0" w:color="auto"/>
+            </w:tcBorders>
+          </w:tcPr>
+          <w:p>
+            <w:pPr>
+              <w:spacing w:before="60" w:after="60" w:line="240" w:lineRule="auto"/>
+              <w:rPr>
+                <w:rFonts w:ascii="Times New Roman" w:eastAsia="Times New Roman" w:hAnsi="Times New Roman"/>
+                <w:sz w:val="24"/>
+                <w:szCs w:val="24"/>
+                <w:lang w:val="pt-BR"/>
+              </w:rPr>
+            </w:pPr>
+          </w:p>
+        </w:tc>
+        <w:tc>
+          <w:tcPr>
+            <w:tcW w:w="824" w:type="pct"/>
             <w:tcBorders>
               <w:top w:val="dotted" w:sz="4" w:space="0" w:color="auto"/>
               <w:left w:val="single" w:sz="4" w:space="0" w:color="auto"/>
@@ -2526,117 +2454,117 @@
         </w:trPr>
         <w:tc>
           <w:tcPr>
-            <w:tcW w:w="834" w:type="pct"/>
-            <w:tcBorders>
-              <w:top w:val="dotted" w:sz="4" w:space="0" w:color="auto"/>
-              <w:left w:val="single" w:sz="4" w:space="0" w:color="auto"/>
-              <w:bottom w:val="dotted" w:sz="4" w:space="0" w:color="auto"/>
-              <w:right w:val="single" w:sz="4" w:space="0" w:color="auto"/>
-            </w:tcBorders>
-          </w:tcPr>
-          <w:p>
-            <w:pPr>
-              <w:spacing w:before="60" w:after="60" w:line="240" w:lineRule="auto"/>
-              <w:rPr>
-                <w:rFonts w:ascii="Times New Roman" w:eastAsia="Times New Roman" w:hAnsi="Times New Roman"/>
-                <w:sz w:val="24"/>
-                <w:szCs w:val="24"/>
-                <w:lang w:val="pt-BR"/>
-              </w:rPr>
-            </w:pPr>
-          </w:p>
-        </w:tc>
-        <w:tc>
-          <w:tcPr>
-            <w:tcW w:w="834" w:type="pct"/>
-            <w:tcBorders>
-              <w:top w:val="dotted" w:sz="4" w:space="0" w:color="auto"/>
-              <w:left w:val="single" w:sz="4" w:space="0" w:color="auto"/>
-              <w:bottom w:val="dotted" w:sz="4" w:space="0" w:color="auto"/>
-              <w:right w:val="single" w:sz="4" w:space="0" w:color="auto"/>
-            </w:tcBorders>
-          </w:tcPr>
-          <w:p>
-            <w:pPr>
-              <w:spacing w:before="60" w:after="60" w:line="240" w:lineRule="auto"/>
-              <w:rPr>
-                <w:rFonts w:ascii="Times New Roman" w:eastAsia="Times New Roman" w:hAnsi="Times New Roman"/>
-                <w:sz w:val="24"/>
-                <w:szCs w:val="24"/>
-                <w:lang w:val="pt-BR"/>
-              </w:rPr>
-            </w:pPr>
-          </w:p>
-        </w:tc>
-        <w:tc>
-          <w:tcPr>
-            <w:tcW w:w="833" w:type="pct"/>
-            <w:tcBorders>
-              <w:top w:val="dotted" w:sz="4" w:space="0" w:color="auto"/>
-              <w:left w:val="single" w:sz="4" w:space="0" w:color="auto"/>
-              <w:bottom w:val="dotted" w:sz="4" w:space="0" w:color="auto"/>
-              <w:right w:val="single" w:sz="4" w:space="0" w:color="auto"/>
-            </w:tcBorders>
-          </w:tcPr>
-          <w:p>
-            <w:pPr>
-              <w:spacing w:before="60" w:after="60" w:line="240" w:lineRule="auto"/>
-              <w:rPr>
-                <w:rFonts w:ascii="Times New Roman" w:eastAsia="Times New Roman" w:hAnsi="Times New Roman"/>
-                <w:sz w:val="24"/>
-                <w:szCs w:val="24"/>
-                <w:lang w:val="pt-BR"/>
-              </w:rPr>
-            </w:pPr>
-          </w:p>
-        </w:tc>
-        <w:tc>
-          <w:tcPr>
-            <w:tcW w:w="833" w:type="pct"/>
-            <w:tcBorders>
-              <w:top w:val="dotted" w:sz="4" w:space="0" w:color="auto"/>
-              <w:left w:val="single" w:sz="4" w:space="0" w:color="auto"/>
-              <w:bottom w:val="dotted" w:sz="4" w:space="0" w:color="auto"/>
-              <w:right w:val="single" w:sz="4" w:space="0" w:color="auto"/>
-            </w:tcBorders>
-          </w:tcPr>
-          <w:p>
-            <w:pPr>
-              <w:spacing w:before="60" w:after="60" w:line="240" w:lineRule="auto"/>
-              <w:rPr>
-                <w:rFonts w:ascii="Times New Roman" w:eastAsia="Times New Roman" w:hAnsi="Times New Roman"/>
-                <w:sz w:val="24"/>
-                <w:szCs w:val="24"/>
-                <w:lang w:val="pt-BR"/>
-              </w:rPr>
-            </w:pPr>
-          </w:p>
-        </w:tc>
-        <w:tc>
-          <w:tcPr>
-            <w:tcW w:w="833" w:type="pct"/>
-            <w:tcBorders>
-              <w:top w:val="dotted" w:sz="4" w:space="0" w:color="auto"/>
-              <w:left w:val="single" w:sz="4" w:space="0" w:color="auto"/>
-              <w:bottom w:val="dotted" w:sz="4" w:space="0" w:color="auto"/>
-              <w:right w:val="single" w:sz="4" w:space="0" w:color="auto"/>
-            </w:tcBorders>
-          </w:tcPr>
-          <w:p>
-            <w:pPr>
-              <w:spacing w:before="60" w:after="60" w:line="240" w:lineRule="auto"/>
-              <w:rPr>
-                <w:rFonts w:ascii="Times New Roman" w:eastAsia="Times New Roman" w:hAnsi="Times New Roman"/>
-                <w:sz w:val="24"/>
-                <w:szCs w:val="24"/>
-                <w:lang w:val="pt-BR"/>
-              </w:rPr>
-            </w:pPr>
-          </w:p>
-        </w:tc>
-        <w:tc>
-          <w:tcPr>
-            <w:tcW w:w="833" w:type="pct"/>
+            <w:tcW w:w="255" w:type="pct"/>
+            <w:tcBorders>
+              <w:top w:val="dotted" w:sz="4" w:space="0" w:color="auto"/>
+              <w:left w:val="single" w:sz="4" w:space="0" w:color="auto"/>
+              <w:bottom w:val="dotted" w:sz="4" w:space="0" w:color="auto"/>
+              <w:right w:val="single" w:sz="4" w:space="0" w:color="auto"/>
+            </w:tcBorders>
+          </w:tcPr>
+          <w:p>
+            <w:pPr>
+              <w:spacing w:before="60" w:after="60" w:line="240" w:lineRule="auto"/>
+              <w:rPr>
+                <w:rFonts w:ascii="Times New Roman" w:eastAsia="Times New Roman" w:hAnsi="Times New Roman"/>
+                <w:sz w:val="24"/>
+                <w:szCs w:val="24"/>
+                <w:lang w:val="pt-BR"/>
+              </w:rPr>
+            </w:pPr>
+          </w:p>
+        </w:tc>
+        <w:tc>
+          <w:tcPr>
+            <w:tcW w:w="1501" w:type="pct"/>
+            <w:tcBorders>
+              <w:top w:val="dotted" w:sz="4" w:space="0" w:color="auto"/>
+              <w:left w:val="single" w:sz="4" w:space="0" w:color="auto"/>
+              <w:bottom w:val="dotted" w:sz="4" w:space="0" w:color="auto"/>
+              <w:right w:val="single" w:sz="4" w:space="0" w:color="auto"/>
+            </w:tcBorders>
+          </w:tcPr>
+          <w:p>
+            <w:pPr>
+              <w:spacing w:before="60" w:after="60" w:line="240" w:lineRule="auto"/>
+              <w:rPr>
+                <w:rFonts w:ascii="Times New Roman" w:eastAsia="Times New Roman" w:hAnsi="Times New Roman"/>
+                <w:sz w:val="24"/>
+                <w:szCs w:val="24"/>
+                <w:lang w:val="pt-BR"/>
+              </w:rPr>
+            </w:pPr>
+          </w:p>
+        </w:tc>
+        <w:tc>
+          <w:tcPr>
+            <w:tcW w:w="824" w:type="pct"/>
+            <w:tcBorders>
+              <w:top w:val="dotted" w:sz="4" w:space="0" w:color="auto"/>
+              <w:left w:val="single" w:sz="4" w:space="0" w:color="auto"/>
+              <w:bottom w:val="dotted" w:sz="4" w:space="0" w:color="auto"/>
+              <w:right w:val="single" w:sz="4" w:space="0" w:color="auto"/>
+            </w:tcBorders>
+          </w:tcPr>
+          <w:p>
+            <w:pPr>
+              <w:spacing w:before="60" w:after="60" w:line="240" w:lineRule="auto"/>
+              <w:rPr>
+                <w:rFonts w:ascii="Times New Roman" w:eastAsia="Times New Roman" w:hAnsi="Times New Roman"/>
+                <w:sz w:val="24"/>
+                <w:szCs w:val="24"/>
+                <w:lang w:val="pt-BR"/>
+              </w:rPr>
+            </w:pPr>
+          </w:p>
+        </w:tc>
+        <w:tc>
+          <w:tcPr>
+            <w:tcW w:w="408" w:type="pct"/>
+            <w:tcBorders>
+              <w:top w:val="dotted" w:sz="4" w:space="0" w:color="auto"/>
+              <w:left w:val="single" w:sz="4" w:space="0" w:color="auto"/>
+              <w:bottom w:val="dotted" w:sz="4" w:space="0" w:color="auto"/>
+              <w:right w:val="single" w:sz="4" w:space="0" w:color="auto"/>
+            </w:tcBorders>
+          </w:tcPr>
+          <w:p>
+            <w:pPr>
+              <w:spacing w:before="60" w:after="60" w:line="240" w:lineRule="auto"/>
+              <w:rPr>
+                <w:rFonts w:ascii="Times New Roman" w:eastAsia="Times New Roman" w:hAnsi="Times New Roman"/>
+                <w:sz w:val="24"/>
+                <w:szCs w:val="24"/>
+                <w:lang w:val="pt-BR"/>
+              </w:rPr>
+            </w:pPr>
+          </w:p>
+        </w:tc>
+        <w:tc>
+          <w:tcPr>
+            <w:tcW w:w="1189" w:type="pct"/>
+            <w:tcBorders>
+              <w:top w:val="dotted" w:sz="4" w:space="0" w:color="auto"/>
+              <w:left w:val="single" w:sz="4" w:space="0" w:color="auto"/>
+              <w:bottom w:val="dotted" w:sz="4" w:space="0" w:color="auto"/>
+              <w:right w:val="single" w:sz="4" w:space="0" w:color="auto"/>
+            </w:tcBorders>
+          </w:tcPr>
+          <w:p>
+            <w:pPr>
+              <w:spacing w:before="60" w:after="60" w:line="240" w:lineRule="auto"/>
+              <w:rPr>
+                <w:rFonts w:ascii="Times New Roman" w:eastAsia="Times New Roman" w:hAnsi="Times New Roman"/>
+                <w:sz w:val="24"/>
+                <w:szCs w:val="24"/>
+                <w:lang w:val="pt-BR"/>
+              </w:rPr>
+            </w:pPr>
+          </w:p>
+        </w:tc>
+        <w:tc>
+          <w:tcPr>
+            <w:tcW w:w="824" w:type="pct"/>
             <w:tcBorders>
               <w:top w:val="dotted" w:sz="4" w:space="0" w:color="auto"/>
               <w:left w:val="single" w:sz="4" w:space="0" w:color="auto"/>
@@ -2663,117 +2591,117 @@
         </w:trPr>
         <w:tc>
           <w:tcPr>
-            <w:tcW w:w="834" w:type="pct"/>
-            <w:tcBorders>
-              <w:top w:val="dotted" w:sz="4" w:space="0" w:color="auto"/>
-              <w:left w:val="single" w:sz="4" w:space="0" w:color="auto"/>
-              <w:bottom w:val="dotted" w:sz="4" w:space="0" w:color="auto"/>
-              <w:right w:val="single" w:sz="4" w:space="0" w:color="auto"/>
-            </w:tcBorders>
-          </w:tcPr>
-          <w:p>
-            <w:pPr>
-              <w:spacing w:before="60" w:after="60" w:line="240" w:lineRule="auto"/>
-              <w:rPr>
-                <w:rFonts w:ascii="Times New Roman" w:eastAsia="Times New Roman" w:hAnsi="Times New Roman"/>
-                <w:sz w:val="24"/>
-                <w:szCs w:val="24"/>
-                <w:lang w:val="pt-BR"/>
-              </w:rPr>
-            </w:pPr>
-          </w:p>
-        </w:tc>
-        <w:tc>
-          <w:tcPr>
-            <w:tcW w:w="834" w:type="pct"/>
-            <w:tcBorders>
-              <w:top w:val="dotted" w:sz="4" w:space="0" w:color="auto"/>
-              <w:left w:val="single" w:sz="4" w:space="0" w:color="auto"/>
-              <w:bottom w:val="dotted" w:sz="4" w:space="0" w:color="auto"/>
-              <w:right w:val="single" w:sz="4" w:space="0" w:color="auto"/>
-            </w:tcBorders>
-          </w:tcPr>
-          <w:p>
-            <w:pPr>
-              <w:spacing w:before="60" w:after="60" w:line="240" w:lineRule="auto"/>
-              <w:rPr>
-                <w:rFonts w:ascii="Times New Roman" w:eastAsia="Times New Roman" w:hAnsi="Times New Roman"/>
-                <w:sz w:val="24"/>
-                <w:szCs w:val="24"/>
-                <w:lang w:val="pt-BR"/>
-              </w:rPr>
-            </w:pPr>
-          </w:p>
-        </w:tc>
-        <w:tc>
-          <w:tcPr>
-            <w:tcW w:w="833" w:type="pct"/>
-            <w:tcBorders>
-              <w:top w:val="dotted" w:sz="4" w:space="0" w:color="auto"/>
-              <w:left w:val="single" w:sz="4" w:space="0" w:color="auto"/>
-              <w:bottom w:val="dotted" w:sz="4" w:space="0" w:color="auto"/>
-              <w:right w:val="single" w:sz="4" w:space="0" w:color="auto"/>
-            </w:tcBorders>
-          </w:tcPr>
-          <w:p>
-            <w:pPr>
-              <w:spacing w:before="60" w:after="60" w:line="240" w:lineRule="auto"/>
-              <w:rPr>
-                <w:rFonts w:ascii="Times New Roman" w:eastAsia="Times New Roman" w:hAnsi="Times New Roman"/>
-                <w:sz w:val="24"/>
-                <w:szCs w:val="24"/>
-                <w:lang w:val="pt-BR"/>
-              </w:rPr>
-            </w:pPr>
-          </w:p>
-        </w:tc>
-        <w:tc>
-          <w:tcPr>
-            <w:tcW w:w="833" w:type="pct"/>
-            <w:tcBorders>
-              <w:top w:val="dotted" w:sz="4" w:space="0" w:color="auto"/>
-              <w:left w:val="single" w:sz="4" w:space="0" w:color="auto"/>
-              <w:bottom w:val="dotted" w:sz="4" w:space="0" w:color="auto"/>
-              <w:right w:val="single" w:sz="4" w:space="0" w:color="auto"/>
-            </w:tcBorders>
-          </w:tcPr>
-          <w:p>
-            <w:pPr>
-              <w:spacing w:before="60" w:after="60" w:line="240" w:lineRule="auto"/>
-              <w:rPr>
-                <w:rFonts w:ascii="Times New Roman" w:eastAsia="Times New Roman" w:hAnsi="Times New Roman"/>
-                <w:sz w:val="24"/>
-                <w:szCs w:val="24"/>
-                <w:lang w:val="pt-BR"/>
-              </w:rPr>
-            </w:pPr>
-          </w:p>
-        </w:tc>
-        <w:tc>
-          <w:tcPr>
-            <w:tcW w:w="833" w:type="pct"/>
-            <w:tcBorders>
-              <w:top w:val="dotted" w:sz="4" w:space="0" w:color="auto"/>
-              <w:left w:val="single" w:sz="4" w:space="0" w:color="auto"/>
-              <w:bottom w:val="dotted" w:sz="4" w:space="0" w:color="auto"/>
-              <w:right w:val="single" w:sz="4" w:space="0" w:color="auto"/>
-            </w:tcBorders>
-          </w:tcPr>
-          <w:p>
-            <w:pPr>
-              <w:spacing w:before="60" w:after="60" w:line="240" w:lineRule="auto"/>
-              <w:rPr>
-                <w:rFonts w:ascii="Times New Roman" w:eastAsia="Times New Roman" w:hAnsi="Times New Roman"/>
-                <w:sz w:val="24"/>
-                <w:szCs w:val="24"/>
-                <w:lang w:val="pt-BR"/>
-              </w:rPr>
-            </w:pPr>
-          </w:p>
-        </w:tc>
-        <w:tc>
-          <w:tcPr>
-            <w:tcW w:w="833" w:type="pct"/>
+            <w:tcW w:w="255" w:type="pct"/>
+            <w:tcBorders>
+              <w:top w:val="dotted" w:sz="4" w:space="0" w:color="auto"/>
+              <w:left w:val="single" w:sz="4" w:space="0" w:color="auto"/>
+              <w:bottom w:val="dotted" w:sz="4" w:space="0" w:color="auto"/>
+              <w:right w:val="single" w:sz="4" w:space="0" w:color="auto"/>
+            </w:tcBorders>
+          </w:tcPr>
+          <w:p>
+            <w:pPr>
+              <w:spacing w:before="60" w:after="60" w:line="240" w:lineRule="auto"/>
+              <w:rPr>
+                <w:rFonts w:ascii="Times New Roman" w:eastAsia="Times New Roman" w:hAnsi="Times New Roman"/>
+                <w:sz w:val="24"/>
+                <w:szCs w:val="24"/>
+                <w:lang w:val="pt-BR"/>
+              </w:rPr>
+            </w:pPr>
+          </w:p>
+        </w:tc>
+        <w:tc>
+          <w:tcPr>
+            <w:tcW w:w="1501" w:type="pct"/>
+            <w:tcBorders>
+              <w:top w:val="dotted" w:sz="4" w:space="0" w:color="auto"/>
+              <w:left w:val="single" w:sz="4" w:space="0" w:color="auto"/>
+              <w:bottom w:val="dotted" w:sz="4" w:space="0" w:color="auto"/>
+              <w:right w:val="single" w:sz="4" w:space="0" w:color="auto"/>
+            </w:tcBorders>
+          </w:tcPr>
+          <w:p>
+            <w:pPr>
+              <w:spacing w:before="60" w:after="60" w:line="240" w:lineRule="auto"/>
+              <w:rPr>
+                <w:rFonts w:ascii="Times New Roman" w:eastAsia="Times New Roman" w:hAnsi="Times New Roman"/>
+                <w:sz w:val="24"/>
+                <w:szCs w:val="24"/>
+                <w:lang w:val="pt-BR"/>
+              </w:rPr>
+            </w:pPr>
+          </w:p>
+        </w:tc>
+        <w:tc>
+          <w:tcPr>
+            <w:tcW w:w="824" w:type="pct"/>
+            <w:tcBorders>
+              <w:top w:val="dotted" w:sz="4" w:space="0" w:color="auto"/>
+              <w:left w:val="single" w:sz="4" w:space="0" w:color="auto"/>
+              <w:bottom w:val="dotted" w:sz="4" w:space="0" w:color="auto"/>
+              <w:right w:val="single" w:sz="4" w:space="0" w:color="auto"/>
+            </w:tcBorders>
+          </w:tcPr>
+          <w:p>
+            <w:pPr>
+              <w:spacing w:before="60" w:after="60" w:line="240" w:lineRule="auto"/>
+              <w:rPr>
+                <w:rFonts w:ascii="Times New Roman" w:eastAsia="Times New Roman" w:hAnsi="Times New Roman"/>
+                <w:sz w:val="24"/>
+                <w:szCs w:val="24"/>
+                <w:lang w:val="pt-BR"/>
+              </w:rPr>
+            </w:pPr>
+          </w:p>
+        </w:tc>
+        <w:tc>
+          <w:tcPr>
+            <w:tcW w:w="408" w:type="pct"/>
+            <w:tcBorders>
+              <w:top w:val="dotted" w:sz="4" w:space="0" w:color="auto"/>
+              <w:left w:val="single" w:sz="4" w:space="0" w:color="auto"/>
+              <w:bottom w:val="dotted" w:sz="4" w:space="0" w:color="auto"/>
+              <w:right w:val="single" w:sz="4" w:space="0" w:color="auto"/>
+            </w:tcBorders>
+          </w:tcPr>
+          <w:p>
+            <w:pPr>
+              <w:spacing w:before="60" w:after="60" w:line="240" w:lineRule="auto"/>
+              <w:rPr>
+                <w:rFonts w:ascii="Times New Roman" w:eastAsia="Times New Roman" w:hAnsi="Times New Roman"/>
+                <w:sz w:val="24"/>
+                <w:szCs w:val="24"/>
+                <w:lang w:val="pt-BR"/>
+              </w:rPr>
+            </w:pPr>
+          </w:p>
+        </w:tc>
+        <w:tc>
+          <w:tcPr>
+            <w:tcW w:w="1189" w:type="pct"/>
+            <w:tcBorders>
+              <w:top w:val="dotted" w:sz="4" w:space="0" w:color="auto"/>
+              <w:left w:val="single" w:sz="4" w:space="0" w:color="auto"/>
+              <w:bottom w:val="dotted" w:sz="4" w:space="0" w:color="auto"/>
+              <w:right w:val="single" w:sz="4" w:space="0" w:color="auto"/>
+            </w:tcBorders>
+          </w:tcPr>
+          <w:p>
+            <w:pPr>
+              <w:spacing w:before="60" w:after="60" w:line="240" w:lineRule="auto"/>
+              <w:rPr>
+                <w:rFonts w:ascii="Times New Roman" w:eastAsia="Times New Roman" w:hAnsi="Times New Roman"/>
+                <w:sz w:val="24"/>
+                <w:szCs w:val="24"/>
+                <w:lang w:val="pt-BR"/>
+              </w:rPr>
+            </w:pPr>
+          </w:p>
+        </w:tc>
+        <w:tc>
+          <w:tcPr>
+            <w:tcW w:w="824" w:type="pct"/>
             <w:tcBorders>
               <w:top w:val="dotted" w:sz="4" w:space="0" w:color="auto"/>
               <w:left w:val="single" w:sz="4" w:space="0" w:color="auto"/>
@@ -2800,117 +2728,117 @@
         </w:trPr>
         <w:tc>
           <w:tcPr>
-            <w:tcW w:w="834" w:type="pct"/>
-            <w:tcBorders>
-              <w:top w:val="dotted" w:sz="4" w:space="0" w:color="auto"/>
-              <w:left w:val="single" w:sz="4" w:space="0" w:color="auto"/>
-              <w:bottom w:val="dotted" w:sz="4" w:space="0" w:color="auto"/>
-              <w:right w:val="single" w:sz="4" w:space="0" w:color="auto"/>
-            </w:tcBorders>
-          </w:tcPr>
-          <w:p>
-            <w:pPr>
-              <w:spacing w:before="60" w:after="60" w:line="240" w:lineRule="auto"/>
-              <w:rPr>
-                <w:rFonts w:ascii="Times New Roman" w:eastAsia="Times New Roman" w:hAnsi="Times New Roman"/>
-                <w:sz w:val="24"/>
-                <w:szCs w:val="24"/>
-                <w:lang w:val="pt-BR"/>
-              </w:rPr>
-            </w:pPr>
-          </w:p>
-        </w:tc>
-        <w:tc>
-          <w:tcPr>
-            <w:tcW w:w="834" w:type="pct"/>
-            <w:tcBorders>
-              <w:top w:val="dotted" w:sz="4" w:space="0" w:color="auto"/>
-              <w:left w:val="single" w:sz="4" w:space="0" w:color="auto"/>
-              <w:bottom w:val="dotted" w:sz="4" w:space="0" w:color="auto"/>
-              <w:right w:val="single" w:sz="4" w:space="0" w:color="auto"/>
-            </w:tcBorders>
-          </w:tcPr>
-          <w:p>
-            <w:pPr>
-              <w:spacing w:before="60" w:after="60" w:line="240" w:lineRule="auto"/>
-              <w:rPr>
-                <w:rFonts w:ascii="Times New Roman" w:eastAsia="Times New Roman" w:hAnsi="Times New Roman"/>
-                <w:sz w:val="24"/>
-                <w:szCs w:val="24"/>
-                <w:lang w:val="pt-BR"/>
-              </w:rPr>
-            </w:pPr>
-          </w:p>
-        </w:tc>
-        <w:tc>
-          <w:tcPr>
-            <w:tcW w:w="833" w:type="pct"/>
-            <w:tcBorders>
-              <w:top w:val="dotted" w:sz="4" w:space="0" w:color="auto"/>
-              <w:left w:val="single" w:sz="4" w:space="0" w:color="auto"/>
-              <w:bottom w:val="dotted" w:sz="4" w:space="0" w:color="auto"/>
-              <w:right w:val="single" w:sz="4" w:space="0" w:color="auto"/>
-            </w:tcBorders>
-          </w:tcPr>
-          <w:p>
-            <w:pPr>
-              <w:spacing w:before="60" w:after="60" w:line="240" w:lineRule="auto"/>
-              <w:rPr>
-                <w:rFonts w:ascii="Times New Roman" w:eastAsia="Times New Roman" w:hAnsi="Times New Roman"/>
-                <w:sz w:val="24"/>
-                <w:szCs w:val="24"/>
-                <w:lang w:val="pt-BR"/>
-              </w:rPr>
-            </w:pPr>
-          </w:p>
-        </w:tc>
-        <w:tc>
-          <w:tcPr>
-            <w:tcW w:w="833" w:type="pct"/>
-            <w:tcBorders>
-              <w:top w:val="dotted" w:sz="4" w:space="0" w:color="auto"/>
-              <w:left w:val="single" w:sz="4" w:space="0" w:color="auto"/>
-              <w:bottom w:val="dotted" w:sz="4" w:space="0" w:color="auto"/>
-              <w:right w:val="single" w:sz="4" w:space="0" w:color="auto"/>
-            </w:tcBorders>
-          </w:tcPr>
-          <w:p>
-            <w:pPr>
-              <w:spacing w:before="60" w:after="60" w:line="240" w:lineRule="auto"/>
-              <w:rPr>
-                <w:rFonts w:ascii="Times New Roman" w:eastAsia="Times New Roman" w:hAnsi="Times New Roman"/>
-                <w:sz w:val="24"/>
-                <w:szCs w:val="24"/>
-                <w:lang w:val="pt-BR"/>
-              </w:rPr>
-            </w:pPr>
-          </w:p>
-        </w:tc>
-        <w:tc>
-          <w:tcPr>
-            <w:tcW w:w="833" w:type="pct"/>
-            <w:tcBorders>
-              <w:top w:val="dotted" w:sz="4" w:space="0" w:color="auto"/>
-              <w:left w:val="single" w:sz="4" w:space="0" w:color="auto"/>
-              <w:bottom w:val="dotted" w:sz="4" w:space="0" w:color="auto"/>
-              <w:right w:val="single" w:sz="4" w:space="0" w:color="auto"/>
-            </w:tcBorders>
-          </w:tcPr>
-          <w:p>
-            <w:pPr>
-              <w:spacing w:before="60" w:after="60" w:line="240" w:lineRule="auto"/>
-              <w:rPr>
-                <w:rFonts w:ascii="Times New Roman" w:eastAsia="Times New Roman" w:hAnsi="Times New Roman"/>
-                <w:sz w:val="24"/>
-                <w:szCs w:val="24"/>
-                <w:lang w:val="pt-BR"/>
-              </w:rPr>
-            </w:pPr>
-          </w:p>
-        </w:tc>
-        <w:tc>
-          <w:tcPr>
-            <w:tcW w:w="833" w:type="pct"/>
+            <w:tcW w:w="255" w:type="pct"/>
+            <w:tcBorders>
+              <w:top w:val="dotted" w:sz="4" w:space="0" w:color="auto"/>
+              <w:left w:val="single" w:sz="4" w:space="0" w:color="auto"/>
+              <w:bottom w:val="dotted" w:sz="4" w:space="0" w:color="auto"/>
+              <w:right w:val="single" w:sz="4" w:space="0" w:color="auto"/>
+            </w:tcBorders>
+          </w:tcPr>
+          <w:p>
+            <w:pPr>
+              <w:spacing w:before="60" w:after="60" w:line="240" w:lineRule="auto"/>
+              <w:rPr>
+                <w:rFonts w:ascii="Times New Roman" w:eastAsia="Times New Roman" w:hAnsi="Times New Roman"/>
+                <w:sz w:val="24"/>
+                <w:szCs w:val="24"/>
+                <w:lang w:val="pt-BR"/>
+              </w:rPr>
+            </w:pPr>
+          </w:p>
+        </w:tc>
+        <w:tc>
+          <w:tcPr>
+            <w:tcW w:w="1501" w:type="pct"/>
+            <w:tcBorders>
+              <w:top w:val="dotted" w:sz="4" w:space="0" w:color="auto"/>
+              <w:left w:val="single" w:sz="4" w:space="0" w:color="auto"/>
+              <w:bottom w:val="dotted" w:sz="4" w:space="0" w:color="auto"/>
+              <w:right w:val="single" w:sz="4" w:space="0" w:color="auto"/>
+            </w:tcBorders>
+          </w:tcPr>
+          <w:p>
+            <w:pPr>
+              <w:spacing w:before="60" w:after="60" w:line="240" w:lineRule="auto"/>
+              <w:rPr>
+                <w:rFonts w:ascii="Times New Roman" w:eastAsia="Times New Roman" w:hAnsi="Times New Roman"/>
+                <w:sz w:val="24"/>
+                <w:szCs w:val="24"/>
+                <w:lang w:val="pt-BR"/>
+              </w:rPr>
+            </w:pPr>
+          </w:p>
+        </w:tc>
+        <w:tc>
+          <w:tcPr>
+            <w:tcW w:w="824" w:type="pct"/>
+            <w:tcBorders>
+              <w:top w:val="dotted" w:sz="4" w:space="0" w:color="auto"/>
+              <w:left w:val="single" w:sz="4" w:space="0" w:color="auto"/>
+              <w:bottom w:val="dotted" w:sz="4" w:space="0" w:color="auto"/>
+              <w:right w:val="single" w:sz="4" w:space="0" w:color="auto"/>
+            </w:tcBorders>
+          </w:tcPr>
+          <w:p>
+            <w:pPr>
+              <w:spacing w:before="60" w:after="60" w:line="240" w:lineRule="auto"/>
+              <w:rPr>
+                <w:rFonts w:ascii="Times New Roman" w:eastAsia="Times New Roman" w:hAnsi="Times New Roman"/>
+                <w:sz w:val="24"/>
+                <w:szCs w:val="24"/>
+                <w:lang w:val="pt-BR"/>
+              </w:rPr>
+            </w:pPr>
+          </w:p>
+        </w:tc>
+        <w:tc>
+          <w:tcPr>
+            <w:tcW w:w="408" w:type="pct"/>
+            <w:tcBorders>
+              <w:top w:val="dotted" w:sz="4" w:space="0" w:color="auto"/>
+              <w:left w:val="single" w:sz="4" w:space="0" w:color="auto"/>
+              <w:bottom w:val="dotted" w:sz="4" w:space="0" w:color="auto"/>
+              <w:right w:val="single" w:sz="4" w:space="0" w:color="auto"/>
+            </w:tcBorders>
+          </w:tcPr>
+          <w:p>
+            <w:pPr>
+              <w:spacing w:before="60" w:after="60" w:line="240" w:lineRule="auto"/>
+              <w:rPr>
+                <w:rFonts w:ascii="Times New Roman" w:eastAsia="Times New Roman" w:hAnsi="Times New Roman"/>
+                <w:sz w:val="24"/>
+                <w:szCs w:val="24"/>
+                <w:lang w:val="pt-BR"/>
+              </w:rPr>
+            </w:pPr>
+          </w:p>
+        </w:tc>
+        <w:tc>
+          <w:tcPr>
+            <w:tcW w:w="1189" w:type="pct"/>
+            <w:tcBorders>
+              <w:top w:val="dotted" w:sz="4" w:space="0" w:color="auto"/>
+              <w:left w:val="single" w:sz="4" w:space="0" w:color="auto"/>
+              <w:bottom w:val="dotted" w:sz="4" w:space="0" w:color="auto"/>
+              <w:right w:val="single" w:sz="4" w:space="0" w:color="auto"/>
+            </w:tcBorders>
+          </w:tcPr>
+          <w:p>
+            <w:pPr>
+              <w:spacing w:before="60" w:after="60" w:line="240" w:lineRule="auto"/>
+              <w:rPr>
+                <w:rFonts w:ascii="Times New Roman" w:eastAsia="Times New Roman" w:hAnsi="Times New Roman"/>
+                <w:sz w:val="24"/>
+                <w:szCs w:val="24"/>
+                <w:lang w:val="pt-BR"/>
+              </w:rPr>
+            </w:pPr>
+          </w:p>
+        </w:tc>
+        <w:tc>
+          <w:tcPr>
+            <w:tcW w:w="824" w:type="pct"/>
             <w:tcBorders>
               <w:top w:val="dotted" w:sz="4" w:space="0" w:color="auto"/>
               <w:left w:val="single" w:sz="4" w:space="0" w:color="auto"/>
@@ -2937,117 +2865,117 @@
         </w:trPr>
         <w:tc>
           <w:tcPr>
-            <w:tcW w:w="834" w:type="pct"/>
-            <w:tcBorders>
-              <w:top w:val="dotted" w:sz="4" w:space="0" w:color="auto"/>
-              <w:left w:val="single" w:sz="4" w:space="0" w:color="auto"/>
-              <w:bottom w:val="dotted" w:sz="4" w:space="0" w:color="auto"/>
-              <w:right w:val="single" w:sz="4" w:space="0" w:color="auto"/>
-            </w:tcBorders>
-          </w:tcPr>
-          <w:p>
-            <w:pPr>
-              <w:spacing w:before="60" w:after="60" w:line="240" w:lineRule="auto"/>
-              <w:rPr>
-                <w:rFonts w:ascii="Times New Roman" w:eastAsia="Times New Roman" w:hAnsi="Times New Roman"/>
-                <w:sz w:val="24"/>
-                <w:szCs w:val="24"/>
-                <w:lang w:val="pt-BR"/>
-              </w:rPr>
-            </w:pPr>
-          </w:p>
-        </w:tc>
-        <w:tc>
-          <w:tcPr>
-            <w:tcW w:w="834" w:type="pct"/>
-            <w:tcBorders>
-              <w:top w:val="dotted" w:sz="4" w:space="0" w:color="auto"/>
-              <w:left w:val="single" w:sz="4" w:space="0" w:color="auto"/>
-              <w:bottom w:val="dotted" w:sz="4" w:space="0" w:color="auto"/>
-              <w:right w:val="single" w:sz="4" w:space="0" w:color="auto"/>
-            </w:tcBorders>
-          </w:tcPr>
-          <w:p>
-            <w:pPr>
-              <w:spacing w:before="60" w:after="60" w:line="240" w:lineRule="auto"/>
-              <w:rPr>
-                <w:rFonts w:ascii="Times New Roman" w:eastAsia="Times New Roman" w:hAnsi="Times New Roman"/>
-                <w:sz w:val="24"/>
-                <w:szCs w:val="24"/>
-                <w:lang w:val="pt-BR"/>
-              </w:rPr>
-            </w:pPr>
-          </w:p>
-        </w:tc>
-        <w:tc>
-          <w:tcPr>
-            <w:tcW w:w="833" w:type="pct"/>
-            <w:tcBorders>
-              <w:top w:val="dotted" w:sz="4" w:space="0" w:color="auto"/>
-              <w:left w:val="single" w:sz="4" w:space="0" w:color="auto"/>
-              <w:bottom w:val="dotted" w:sz="4" w:space="0" w:color="auto"/>
-              <w:right w:val="single" w:sz="4" w:space="0" w:color="auto"/>
-            </w:tcBorders>
-          </w:tcPr>
-          <w:p>
-            <w:pPr>
-              <w:spacing w:before="60" w:after="60" w:line="240" w:lineRule="auto"/>
-              <w:rPr>
-                <w:rFonts w:ascii="Times New Roman" w:eastAsia="Times New Roman" w:hAnsi="Times New Roman"/>
-                <w:sz w:val="24"/>
-                <w:szCs w:val="24"/>
-                <w:lang w:val="pt-BR"/>
-              </w:rPr>
-            </w:pPr>
-          </w:p>
-        </w:tc>
-        <w:tc>
-          <w:tcPr>
-            <w:tcW w:w="833" w:type="pct"/>
-            <w:tcBorders>
-              <w:top w:val="dotted" w:sz="4" w:space="0" w:color="auto"/>
-              <w:left w:val="single" w:sz="4" w:space="0" w:color="auto"/>
-              <w:bottom w:val="dotted" w:sz="4" w:space="0" w:color="auto"/>
-              <w:right w:val="single" w:sz="4" w:space="0" w:color="auto"/>
-            </w:tcBorders>
-          </w:tcPr>
-          <w:p>
-            <w:pPr>
-              <w:spacing w:before="60" w:after="60" w:line="240" w:lineRule="auto"/>
-              <w:rPr>
-                <w:rFonts w:ascii="Times New Roman" w:eastAsia="Times New Roman" w:hAnsi="Times New Roman"/>
-                <w:sz w:val="24"/>
-                <w:szCs w:val="24"/>
-                <w:lang w:val="pt-BR"/>
-              </w:rPr>
-            </w:pPr>
-          </w:p>
-        </w:tc>
-        <w:tc>
-          <w:tcPr>
-            <w:tcW w:w="833" w:type="pct"/>
-            <w:tcBorders>
-              <w:top w:val="dotted" w:sz="4" w:space="0" w:color="auto"/>
-              <w:left w:val="single" w:sz="4" w:space="0" w:color="auto"/>
-              <w:bottom w:val="dotted" w:sz="4" w:space="0" w:color="auto"/>
-              <w:right w:val="single" w:sz="4" w:space="0" w:color="auto"/>
-            </w:tcBorders>
-          </w:tcPr>
-          <w:p>
-            <w:pPr>
-              <w:spacing w:before="60" w:after="60" w:line="240" w:lineRule="auto"/>
-              <w:rPr>
-                <w:rFonts w:ascii="Times New Roman" w:eastAsia="Times New Roman" w:hAnsi="Times New Roman"/>
-                <w:sz w:val="24"/>
-                <w:szCs w:val="24"/>
-                <w:lang w:val="pt-BR"/>
-              </w:rPr>
-            </w:pPr>
-          </w:p>
-        </w:tc>
-        <w:tc>
-          <w:tcPr>
-            <w:tcW w:w="833" w:type="pct"/>
+            <w:tcW w:w="255" w:type="pct"/>
+            <w:tcBorders>
+              <w:top w:val="dotted" w:sz="4" w:space="0" w:color="auto"/>
+              <w:left w:val="single" w:sz="4" w:space="0" w:color="auto"/>
+              <w:bottom w:val="dotted" w:sz="4" w:space="0" w:color="auto"/>
+              <w:right w:val="single" w:sz="4" w:space="0" w:color="auto"/>
+            </w:tcBorders>
+          </w:tcPr>
+          <w:p>
+            <w:pPr>
+              <w:spacing w:before="60" w:after="60" w:line="240" w:lineRule="auto"/>
+              <w:rPr>
+                <w:rFonts w:ascii="Times New Roman" w:eastAsia="Times New Roman" w:hAnsi="Times New Roman"/>
+                <w:sz w:val="24"/>
+                <w:szCs w:val="24"/>
+                <w:lang w:val="pt-BR"/>
+              </w:rPr>
+            </w:pPr>
+          </w:p>
+        </w:tc>
+        <w:tc>
+          <w:tcPr>
+            <w:tcW w:w="1501" w:type="pct"/>
+            <w:tcBorders>
+              <w:top w:val="dotted" w:sz="4" w:space="0" w:color="auto"/>
+              <w:left w:val="single" w:sz="4" w:space="0" w:color="auto"/>
+              <w:bottom w:val="dotted" w:sz="4" w:space="0" w:color="auto"/>
+              <w:right w:val="single" w:sz="4" w:space="0" w:color="auto"/>
+            </w:tcBorders>
+          </w:tcPr>
+          <w:p>
+            <w:pPr>
+              <w:spacing w:before="60" w:after="60" w:line="240" w:lineRule="auto"/>
+              <w:rPr>
+                <w:rFonts w:ascii="Times New Roman" w:eastAsia="Times New Roman" w:hAnsi="Times New Roman"/>
+                <w:sz w:val="24"/>
+                <w:szCs w:val="24"/>
+                <w:lang w:val="pt-BR"/>
+              </w:rPr>
+            </w:pPr>
+          </w:p>
+        </w:tc>
+        <w:tc>
+          <w:tcPr>
+            <w:tcW w:w="824" w:type="pct"/>
+            <w:tcBorders>
+              <w:top w:val="dotted" w:sz="4" w:space="0" w:color="auto"/>
+              <w:left w:val="single" w:sz="4" w:space="0" w:color="auto"/>
+              <w:bottom w:val="dotted" w:sz="4" w:space="0" w:color="auto"/>
+              <w:right w:val="single" w:sz="4" w:space="0" w:color="auto"/>
+            </w:tcBorders>
+          </w:tcPr>
+          <w:p>
+            <w:pPr>
+              <w:spacing w:before="60" w:after="60" w:line="240" w:lineRule="auto"/>
+              <w:rPr>
+                <w:rFonts w:ascii="Times New Roman" w:eastAsia="Times New Roman" w:hAnsi="Times New Roman"/>
+                <w:sz w:val="24"/>
+                <w:szCs w:val="24"/>
+                <w:lang w:val="pt-BR"/>
+              </w:rPr>
+            </w:pPr>
+          </w:p>
+        </w:tc>
+        <w:tc>
+          <w:tcPr>
+            <w:tcW w:w="408" w:type="pct"/>
+            <w:tcBorders>
+              <w:top w:val="dotted" w:sz="4" w:space="0" w:color="auto"/>
+              <w:left w:val="single" w:sz="4" w:space="0" w:color="auto"/>
+              <w:bottom w:val="dotted" w:sz="4" w:space="0" w:color="auto"/>
+              <w:right w:val="single" w:sz="4" w:space="0" w:color="auto"/>
+            </w:tcBorders>
+          </w:tcPr>
+          <w:p>
+            <w:pPr>
+              <w:spacing w:before="60" w:after="60" w:line="240" w:lineRule="auto"/>
+              <w:rPr>
+                <w:rFonts w:ascii="Times New Roman" w:eastAsia="Times New Roman" w:hAnsi="Times New Roman"/>
+                <w:sz w:val="24"/>
+                <w:szCs w:val="24"/>
+                <w:lang w:val="pt-BR"/>
+              </w:rPr>
+            </w:pPr>
+          </w:p>
+        </w:tc>
+        <w:tc>
+          <w:tcPr>
+            <w:tcW w:w="1189" w:type="pct"/>
+            <w:tcBorders>
+              <w:top w:val="dotted" w:sz="4" w:space="0" w:color="auto"/>
+              <w:left w:val="single" w:sz="4" w:space="0" w:color="auto"/>
+              <w:bottom w:val="dotted" w:sz="4" w:space="0" w:color="auto"/>
+              <w:right w:val="single" w:sz="4" w:space="0" w:color="auto"/>
+            </w:tcBorders>
+          </w:tcPr>
+          <w:p>
+            <w:pPr>
+              <w:spacing w:before="60" w:after="60" w:line="240" w:lineRule="auto"/>
+              <w:rPr>
+                <w:rFonts w:ascii="Times New Roman" w:eastAsia="Times New Roman" w:hAnsi="Times New Roman"/>
+                <w:sz w:val="24"/>
+                <w:szCs w:val="24"/>
+                <w:lang w:val="pt-BR"/>
+              </w:rPr>
+            </w:pPr>
+          </w:p>
+        </w:tc>
+        <w:tc>
+          <w:tcPr>
+            <w:tcW w:w="824" w:type="pct"/>
             <w:tcBorders>
               <w:top w:val="dotted" w:sz="4" w:space="0" w:color="auto"/>
               <w:left w:val="single" w:sz="4" w:space="0" w:color="auto"/>
@@ -3074,117 +3002,117 @@
         </w:trPr>
         <w:tc>
           <w:tcPr>
-            <w:tcW w:w="834" w:type="pct"/>
-            <w:tcBorders>
-              <w:top w:val="dotted" w:sz="4" w:space="0" w:color="auto"/>
-              <w:left w:val="single" w:sz="4" w:space="0" w:color="auto"/>
-              <w:bottom w:val="dotted" w:sz="4" w:space="0" w:color="auto"/>
-              <w:right w:val="single" w:sz="4" w:space="0" w:color="auto"/>
-            </w:tcBorders>
-          </w:tcPr>
-          <w:p>
-            <w:pPr>
-              <w:spacing w:before="60" w:after="60" w:line="240" w:lineRule="auto"/>
-              <w:rPr>
-                <w:rFonts w:ascii="Times New Roman" w:eastAsia="Times New Roman" w:hAnsi="Times New Roman"/>
-                <w:sz w:val="24"/>
-                <w:szCs w:val="24"/>
-                <w:lang w:val="pt-BR"/>
-              </w:rPr>
-            </w:pPr>
-          </w:p>
-        </w:tc>
-        <w:tc>
-          <w:tcPr>
-            <w:tcW w:w="834" w:type="pct"/>
-            <w:tcBorders>
-              <w:top w:val="dotted" w:sz="4" w:space="0" w:color="auto"/>
-              <w:left w:val="single" w:sz="4" w:space="0" w:color="auto"/>
-              <w:bottom w:val="dotted" w:sz="4" w:space="0" w:color="auto"/>
-              <w:right w:val="single" w:sz="4" w:space="0" w:color="auto"/>
-            </w:tcBorders>
-          </w:tcPr>
-          <w:p>
-            <w:pPr>
-              <w:spacing w:before="60" w:after="60" w:line="240" w:lineRule="auto"/>
-              <w:rPr>
-                <w:rFonts w:ascii="Times New Roman" w:eastAsia="Times New Roman" w:hAnsi="Times New Roman"/>
-                <w:sz w:val="24"/>
-                <w:szCs w:val="24"/>
-                <w:lang w:val="pt-BR"/>
-              </w:rPr>
-            </w:pPr>
-          </w:p>
-        </w:tc>
-        <w:tc>
-          <w:tcPr>
-            <w:tcW w:w="833" w:type="pct"/>
-            <w:tcBorders>
-              <w:top w:val="dotted" w:sz="4" w:space="0" w:color="auto"/>
-              <w:left w:val="single" w:sz="4" w:space="0" w:color="auto"/>
-              <w:bottom w:val="dotted" w:sz="4" w:space="0" w:color="auto"/>
-              <w:right w:val="single" w:sz="4" w:space="0" w:color="auto"/>
-            </w:tcBorders>
-          </w:tcPr>
-          <w:p>
-            <w:pPr>
-              <w:spacing w:before="60" w:after="60" w:line="240" w:lineRule="auto"/>
-              <w:rPr>
-                <w:rFonts w:ascii="Times New Roman" w:eastAsia="Times New Roman" w:hAnsi="Times New Roman"/>
-                <w:sz w:val="24"/>
-                <w:szCs w:val="24"/>
-                <w:lang w:val="pt-BR"/>
-              </w:rPr>
-            </w:pPr>
-          </w:p>
-        </w:tc>
-        <w:tc>
-          <w:tcPr>
-            <w:tcW w:w="833" w:type="pct"/>
-            <w:tcBorders>
-              <w:top w:val="dotted" w:sz="4" w:space="0" w:color="auto"/>
-              <w:left w:val="single" w:sz="4" w:space="0" w:color="auto"/>
-              <w:bottom w:val="dotted" w:sz="4" w:space="0" w:color="auto"/>
-              <w:right w:val="single" w:sz="4" w:space="0" w:color="auto"/>
-            </w:tcBorders>
-          </w:tcPr>
-          <w:p>
-            <w:pPr>
-              <w:spacing w:before="60" w:after="60" w:line="240" w:lineRule="auto"/>
-              <w:rPr>
-                <w:rFonts w:ascii="Times New Roman" w:eastAsia="Times New Roman" w:hAnsi="Times New Roman"/>
-                <w:sz w:val="24"/>
-                <w:szCs w:val="24"/>
-                <w:lang w:val="pt-BR"/>
-              </w:rPr>
-            </w:pPr>
-          </w:p>
-        </w:tc>
-        <w:tc>
-          <w:tcPr>
-            <w:tcW w:w="833" w:type="pct"/>
-            <w:tcBorders>
-              <w:top w:val="dotted" w:sz="4" w:space="0" w:color="auto"/>
-              <w:left w:val="single" w:sz="4" w:space="0" w:color="auto"/>
-              <w:bottom w:val="dotted" w:sz="4" w:space="0" w:color="auto"/>
-              <w:right w:val="single" w:sz="4" w:space="0" w:color="auto"/>
-            </w:tcBorders>
-          </w:tcPr>
-          <w:p>
-            <w:pPr>
-              <w:spacing w:before="60" w:after="60" w:line="240" w:lineRule="auto"/>
-              <w:rPr>
-                <w:rFonts w:ascii="Times New Roman" w:eastAsia="Times New Roman" w:hAnsi="Times New Roman"/>
-                <w:sz w:val="24"/>
-                <w:szCs w:val="24"/>
-                <w:lang w:val="pt-BR"/>
-              </w:rPr>
-            </w:pPr>
-          </w:p>
-        </w:tc>
-        <w:tc>
-          <w:tcPr>
-            <w:tcW w:w="833" w:type="pct"/>
+            <w:tcW w:w="255" w:type="pct"/>
+            <w:tcBorders>
+              <w:top w:val="dotted" w:sz="4" w:space="0" w:color="auto"/>
+              <w:left w:val="single" w:sz="4" w:space="0" w:color="auto"/>
+              <w:bottom w:val="dotted" w:sz="4" w:space="0" w:color="auto"/>
+              <w:right w:val="single" w:sz="4" w:space="0" w:color="auto"/>
+            </w:tcBorders>
+          </w:tcPr>
+          <w:p>
+            <w:pPr>
+              <w:spacing w:before="60" w:after="60" w:line="240" w:lineRule="auto"/>
+              <w:rPr>
+                <w:rFonts w:ascii="Times New Roman" w:eastAsia="Times New Roman" w:hAnsi="Times New Roman"/>
+                <w:sz w:val="24"/>
+                <w:szCs w:val="24"/>
+                <w:lang w:val="pt-BR"/>
+              </w:rPr>
+            </w:pPr>
+          </w:p>
+        </w:tc>
+        <w:tc>
+          <w:tcPr>
+            <w:tcW w:w="1501" w:type="pct"/>
+            <w:tcBorders>
+              <w:top w:val="dotted" w:sz="4" w:space="0" w:color="auto"/>
+              <w:left w:val="single" w:sz="4" w:space="0" w:color="auto"/>
+              <w:bottom w:val="dotted" w:sz="4" w:space="0" w:color="auto"/>
+              <w:right w:val="single" w:sz="4" w:space="0" w:color="auto"/>
+            </w:tcBorders>
+          </w:tcPr>
+          <w:p>
+            <w:pPr>
+              <w:spacing w:before="60" w:after="60" w:line="240" w:lineRule="auto"/>
+              <w:rPr>
+                <w:rFonts w:ascii="Times New Roman" w:eastAsia="Times New Roman" w:hAnsi="Times New Roman"/>
+                <w:sz w:val="24"/>
+                <w:szCs w:val="24"/>
+                <w:lang w:val="pt-BR"/>
+              </w:rPr>
+            </w:pPr>
+          </w:p>
+        </w:tc>
+        <w:tc>
+          <w:tcPr>
+            <w:tcW w:w="824" w:type="pct"/>
+            <w:tcBorders>
+              <w:top w:val="dotted" w:sz="4" w:space="0" w:color="auto"/>
+              <w:left w:val="single" w:sz="4" w:space="0" w:color="auto"/>
+              <w:bottom w:val="dotted" w:sz="4" w:space="0" w:color="auto"/>
+              <w:right w:val="single" w:sz="4" w:space="0" w:color="auto"/>
+            </w:tcBorders>
+          </w:tcPr>
+          <w:p>
+            <w:pPr>
+              <w:spacing w:before="60" w:after="60" w:line="240" w:lineRule="auto"/>
+              <w:rPr>
+                <w:rFonts w:ascii="Times New Roman" w:eastAsia="Times New Roman" w:hAnsi="Times New Roman"/>
+                <w:sz w:val="24"/>
+                <w:szCs w:val="24"/>
+                <w:lang w:val="pt-BR"/>
+              </w:rPr>
+            </w:pPr>
+          </w:p>
+        </w:tc>
+        <w:tc>
+          <w:tcPr>
+            <w:tcW w:w="408" w:type="pct"/>
+            <w:tcBorders>
+              <w:top w:val="dotted" w:sz="4" w:space="0" w:color="auto"/>
+              <w:left w:val="single" w:sz="4" w:space="0" w:color="auto"/>
+              <w:bottom w:val="dotted" w:sz="4" w:space="0" w:color="auto"/>
+              <w:right w:val="single" w:sz="4" w:space="0" w:color="auto"/>
+            </w:tcBorders>
+          </w:tcPr>
+          <w:p>
+            <w:pPr>
+              <w:spacing w:before="60" w:after="60" w:line="240" w:lineRule="auto"/>
+              <w:rPr>
+                <w:rFonts w:ascii="Times New Roman" w:eastAsia="Times New Roman" w:hAnsi="Times New Roman"/>
+                <w:sz w:val="24"/>
+                <w:szCs w:val="24"/>
+                <w:lang w:val="pt-BR"/>
+              </w:rPr>
+            </w:pPr>
+          </w:p>
+        </w:tc>
+        <w:tc>
+          <w:tcPr>
+            <w:tcW w:w="1189" w:type="pct"/>
+            <w:tcBorders>
+              <w:top w:val="dotted" w:sz="4" w:space="0" w:color="auto"/>
+              <w:left w:val="single" w:sz="4" w:space="0" w:color="auto"/>
+              <w:bottom w:val="dotted" w:sz="4" w:space="0" w:color="auto"/>
+              <w:right w:val="single" w:sz="4" w:space="0" w:color="auto"/>
+            </w:tcBorders>
+          </w:tcPr>
+          <w:p>
+            <w:pPr>
+              <w:spacing w:before="60" w:after="60" w:line="240" w:lineRule="auto"/>
+              <w:rPr>
+                <w:rFonts w:ascii="Times New Roman" w:eastAsia="Times New Roman" w:hAnsi="Times New Roman"/>
+                <w:sz w:val="24"/>
+                <w:szCs w:val="24"/>
+                <w:lang w:val="pt-BR"/>
+              </w:rPr>
+            </w:pPr>
+          </w:p>
+        </w:tc>
+        <w:tc>
+          <w:tcPr>
+            <w:tcW w:w="824" w:type="pct"/>
             <w:tcBorders>
               <w:top w:val="dotted" w:sz="4" w:space="0" w:color="auto"/>
               <w:left w:val="single" w:sz="4" w:space="0" w:color="auto"/>
@@ -3211,117 +3139,117 @@
         </w:trPr>
         <w:tc>
           <w:tcPr>
-            <w:tcW w:w="834" w:type="pct"/>
-            <w:tcBorders>
-              <w:top w:val="dotted" w:sz="4" w:space="0" w:color="auto"/>
-              <w:left w:val="single" w:sz="4" w:space="0" w:color="auto"/>
-              <w:bottom w:val="dotted" w:sz="4" w:space="0" w:color="auto"/>
-              <w:right w:val="single" w:sz="4" w:space="0" w:color="auto"/>
-            </w:tcBorders>
-          </w:tcPr>
-          <w:p>
-            <w:pPr>
-              <w:spacing w:before="60" w:after="60" w:line="240" w:lineRule="auto"/>
-              <w:rPr>
-                <w:rFonts w:ascii="Times New Roman" w:eastAsia="Times New Roman" w:hAnsi="Times New Roman"/>
-                <w:sz w:val="24"/>
-                <w:szCs w:val="24"/>
-                <w:lang w:val="pt-BR"/>
-              </w:rPr>
-            </w:pPr>
-          </w:p>
-        </w:tc>
-        <w:tc>
-          <w:tcPr>
-            <w:tcW w:w="834" w:type="pct"/>
-            <w:tcBorders>
-              <w:top w:val="dotted" w:sz="4" w:space="0" w:color="auto"/>
-              <w:left w:val="single" w:sz="4" w:space="0" w:color="auto"/>
-              <w:bottom w:val="dotted" w:sz="4" w:space="0" w:color="auto"/>
-              <w:right w:val="single" w:sz="4" w:space="0" w:color="auto"/>
-            </w:tcBorders>
-          </w:tcPr>
-          <w:p>
-            <w:pPr>
-              <w:spacing w:before="60" w:after="60" w:line="240" w:lineRule="auto"/>
-              <w:rPr>
-                <w:rFonts w:ascii="Times New Roman" w:eastAsia="Times New Roman" w:hAnsi="Times New Roman"/>
-                <w:sz w:val="24"/>
-                <w:szCs w:val="24"/>
-                <w:lang w:val="pt-BR"/>
-              </w:rPr>
-            </w:pPr>
-          </w:p>
-        </w:tc>
-        <w:tc>
-          <w:tcPr>
-            <w:tcW w:w="833" w:type="pct"/>
-            <w:tcBorders>
-              <w:top w:val="dotted" w:sz="4" w:space="0" w:color="auto"/>
-              <w:left w:val="single" w:sz="4" w:space="0" w:color="auto"/>
-              <w:bottom w:val="dotted" w:sz="4" w:space="0" w:color="auto"/>
-              <w:right w:val="single" w:sz="4" w:space="0" w:color="auto"/>
-            </w:tcBorders>
-          </w:tcPr>
-          <w:p>
-            <w:pPr>
-              <w:spacing w:before="60" w:after="60" w:line="240" w:lineRule="auto"/>
-              <w:rPr>
-                <w:rFonts w:ascii="Times New Roman" w:eastAsia="Times New Roman" w:hAnsi="Times New Roman"/>
-                <w:sz w:val="24"/>
-                <w:szCs w:val="24"/>
-                <w:lang w:val="pt-BR"/>
-              </w:rPr>
-            </w:pPr>
-          </w:p>
-        </w:tc>
-        <w:tc>
-          <w:tcPr>
-            <w:tcW w:w="833" w:type="pct"/>
-            <w:tcBorders>
-              <w:top w:val="dotted" w:sz="4" w:space="0" w:color="auto"/>
-              <w:left w:val="single" w:sz="4" w:space="0" w:color="auto"/>
-              <w:bottom w:val="dotted" w:sz="4" w:space="0" w:color="auto"/>
-              <w:right w:val="single" w:sz="4" w:space="0" w:color="auto"/>
-            </w:tcBorders>
-          </w:tcPr>
-          <w:p>
-            <w:pPr>
-              <w:spacing w:before="60" w:after="60" w:line="240" w:lineRule="auto"/>
-              <w:rPr>
-                <w:rFonts w:ascii="Times New Roman" w:eastAsia="Times New Roman" w:hAnsi="Times New Roman"/>
-                <w:sz w:val="24"/>
-                <w:szCs w:val="24"/>
-                <w:lang w:val="pt-BR"/>
-              </w:rPr>
-            </w:pPr>
-          </w:p>
-        </w:tc>
-        <w:tc>
-          <w:tcPr>
-            <w:tcW w:w="833" w:type="pct"/>
-            <w:tcBorders>
-              <w:top w:val="dotted" w:sz="4" w:space="0" w:color="auto"/>
-              <w:left w:val="single" w:sz="4" w:space="0" w:color="auto"/>
-              <w:bottom w:val="dotted" w:sz="4" w:space="0" w:color="auto"/>
-              <w:right w:val="single" w:sz="4" w:space="0" w:color="auto"/>
-            </w:tcBorders>
-          </w:tcPr>
-          <w:p>
-            <w:pPr>
-              <w:spacing w:before="60" w:after="60" w:line="240" w:lineRule="auto"/>
-              <w:rPr>
-                <w:rFonts w:ascii="Times New Roman" w:eastAsia="Times New Roman" w:hAnsi="Times New Roman"/>
-                <w:sz w:val="24"/>
-                <w:szCs w:val="24"/>
-                <w:lang w:val="pt-BR"/>
-              </w:rPr>
-            </w:pPr>
-          </w:p>
-        </w:tc>
-        <w:tc>
-          <w:tcPr>
-            <w:tcW w:w="833" w:type="pct"/>
+            <w:tcW w:w="255" w:type="pct"/>
+            <w:tcBorders>
+              <w:top w:val="dotted" w:sz="4" w:space="0" w:color="auto"/>
+              <w:left w:val="single" w:sz="4" w:space="0" w:color="auto"/>
+              <w:bottom w:val="dotted" w:sz="4" w:space="0" w:color="auto"/>
+              <w:right w:val="single" w:sz="4" w:space="0" w:color="auto"/>
+            </w:tcBorders>
+          </w:tcPr>
+          <w:p>
+            <w:pPr>
+              <w:spacing w:before="60" w:after="60" w:line="240" w:lineRule="auto"/>
+              <w:rPr>
+                <w:rFonts w:ascii="Times New Roman" w:eastAsia="Times New Roman" w:hAnsi="Times New Roman"/>
+                <w:sz w:val="24"/>
+                <w:szCs w:val="24"/>
+                <w:lang w:val="pt-BR"/>
+              </w:rPr>
+            </w:pPr>
+          </w:p>
+        </w:tc>
+        <w:tc>
+          <w:tcPr>
+            <w:tcW w:w="1501" w:type="pct"/>
+            <w:tcBorders>
+              <w:top w:val="dotted" w:sz="4" w:space="0" w:color="auto"/>
+              <w:left w:val="single" w:sz="4" w:space="0" w:color="auto"/>
+              <w:bottom w:val="dotted" w:sz="4" w:space="0" w:color="auto"/>
+              <w:right w:val="single" w:sz="4" w:space="0" w:color="auto"/>
+            </w:tcBorders>
+          </w:tcPr>
+          <w:p>
+            <w:pPr>
+              <w:spacing w:before="60" w:after="60" w:line="240" w:lineRule="auto"/>
+              <w:rPr>
+                <w:rFonts w:ascii="Times New Roman" w:eastAsia="Times New Roman" w:hAnsi="Times New Roman"/>
+                <w:sz w:val="24"/>
+                <w:szCs w:val="24"/>
+                <w:lang w:val="pt-BR"/>
+              </w:rPr>
+            </w:pPr>
+          </w:p>
+        </w:tc>
+        <w:tc>
+          <w:tcPr>
+            <w:tcW w:w="824" w:type="pct"/>
+            <w:tcBorders>
+              <w:top w:val="dotted" w:sz="4" w:space="0" w:color="auto"/>
+              <w:left w:val="single" w:sz="4" w:space="0" w:color="auto"/>
+              <w:bottom w:val="dotted" w:sz="4" w:space="0" w:color="auto"/>
+              <w:right w:val="single" w:sz="4" w:space="0" w:color="auto"/>
+            </w:tcBorders>
+          </w:tcPr>
+          <w:p>
+            <w:pPr>
+              <w:spacing w:before="60" w:after="60" w:line="240" w:lineRule="auto"/>
+              <w:rPr>
+                <w:rFonts w:ascii="Times New Roman" w:eastAsia="Times New Roman" w:hAnsi="Times New Roman"/>
+                <w:sz w:val="24"/>
+                <w:szCs w:val="24"/>
+                <w:lang w:val="pt-BR"/>
+              </w:rPr>
+            </w:pPr>
+          </w:p>
+        </w:tc>
+        <w:tc>
+          <w:tcPr>
+            <w:tcW w:w="408" w:type="pct"/>
+            <w:tcBorders>
+              <w:top w:val="dotted" w:sz="4" w:space="0" w:color="auto"/>
+              <w:left w:val="single" w:sz="4" w:space="0" w:color="auto"/>
+              <w:bottom w:val="dotted" w:sz="4" w:space="0" w:color="auto"/>
+              <w:right w:val="single" w:sz="4" w:space="0" w:color="auto"/>
+            </w:tcBorders>
+          </w:tcPr>
+          <w:p>
+            <w:pPr>
+              <w:spacing w:before="60" w:after="60" w:line="240" w:lineRule="auto"/>
+              <w:rPr>
+                <w:rFonts w:ascii="Times New Roman" w:eastAsia="Times New Roman" w:hAnsi="Times New Roman"/>
+                <w:sz w:val="24"/>
+                <w:szCs w:val="24"/>
+                <w:lang w:val="pt-BR"/>
+              </w:rPr>
+            </w:pPr>
+          </w:p>
+        </w:tc>
+        <w:tc>
+          <w:tcPr>
+            <w:tcW w:w="1189" w:type="pct"/>
+            <w:tcBorders>
+              <w:top w:val="dotted" w:sz="4" w:space="0" w:color="auto"/>
+              <w:left w:val="single" w:sz="4" w:space="0" w:color="auto"/>
+              <w:bottom w:val="dotted" w:sz="4" w:space="0" w:color="auto"/>
+              <w:right w:val="single" w:sz="4" w:space="0" w:color="auto"/>
+            </w:tcBorders>
+          </w:tcPr>
+          <w:p>
+            <w:pPr>
+              <w:spacing w:before="60" w:after="60" w:line="240" w:lineRule="auto"/>
+              <w:rPr>
+                <w:rFonts w:ascii="Times New Roman" w:eastAsia="Times New Roman" w:hAnsi="Times New Roman"/>
+                <w:sz w:val="24"/>
+                <w:szCs w:val="24"/>
+                <w:lang w:val="pt-BR"/>
+              </w:rPr>
+            </w:pPr>
+          </w:p>
+        </w:tc>
+        <w:tc>
+          <w:tcPr>
+            <w:tcW w:w="824" w:type="pct"/>
             <w:tcBorders>
               <w:top w:val="dotted" w:sz="4" w:space="0" w:color="auto"/>
               <w:left w:val="single" w:sz="4" w:space="0" w:color="auto"/>

</xml_diff>

<commit_message>
gop cap can cuoc, xoa key
</commit_message>
<xml_diff>
--- a/CT01.docx
+++ b/CT01.docx
@@ -285,7 +285,7 @@
           <w:sz w:val="26"/>
           <w:szCs w:val="26"/>
         </w:rPr>
-        <w:t xml:space="preserve"> Công An Phường Phong Hải</w:t>
+        <w:t xml:space="preserve"> Công An Xã Bắc Sơn</w:t>
       </w:r>
     </w:p>
     <w:p>
@@ -327,7 +327,7 @@
           <w:sz w:val="24"/>
           <w:szCs w:val="26"/>
         </w:rPr>
-        <w:t xml:space="preserve"> NGUYỄN NGỌC ANH</w:t>
+        <w:t xml:space="preserve"> ĐINH QUỐC CƯỜNG</w:t>
       </w:r>
     </w:p>
     <w:p>
@@ -372,7 +372,7 @@
           <w:szCs w:val="24"/>
           <w:lang w:val="vi-VN"/>
         </w:rPr>
-        <w:t xml:space="preserve">10/12/1997</w:t>
+        <w:t xml:space="preserve">15/03/2000</w:t>
       </w:r>
       <w:r>
         <w:rPr>
@@ -551,7 +551,7 @@
                 <w:szCs w:val="24"/>
                 <w:lang w:val="pt-BR"/>
               </w:rPr>
-              <w:t xml:space="preserve">2</w:t>
+              <w:t xml:space="preserve">9</w:t>
             </w:r>
           </w:p>
         </w:tc>
@@ -621,7 +621,7 @@
                 <w:szCs w:val="24"/>
                 <w:lang w:val="pt-BR"/>
               </w:rPr>
-              <w:t xml:space="preserve">0</w:t>
+              <w:t xml:space="preserve">2</w:t>
             </w:r>
           </w:p>
         </w:tc>
@@ -656,7 +656,7 @@
                 <w:szCs w:val="24"/>
                 <w:lang w:val="pt-BR"/>
               </w:rPr>
-              <w:t xml:space="preserve">9</w:t>
+              <w:t xml:space="preserve">0</w:t>
             </w:r>
           </w:p>
         </w:tc>
@@ -691,7 +691,7 @@
                 <w:szCs w:val="24"/>
                 <w:lang w:val="pt-BR"/>
               </w:rPr>
-              <w:t xml:space="preserve">7</w:t>
+              <w:t xml:space="preserve">0</w:t>
             </w:r>
           </w:p>
         </w:tc>
@@ -866,7 +866,7 @@
                 <w:szCs w:val="24"/>
                 <w:lang w:val="pt-BR"/>
               </w:rPr>
-              <w:t xml:space="preserve">2</w:t>
+              <w:t xml:space="preserve">9</w:t>
             </w:r>
           </w:p>
         </w:tc>
@@ -901,7 +901,7 @@
                 <w:szCs w:val="24"/>
                 <w:lang w:val="pt-BR"/>
               </w:rPr>
-              <w:t xml:space="preserve">8</w:t>
+              <w:t xml:space="preserve">1</w:t>
             </w:r>
           </w:p>
         </w:tc>
@@ -984,7 +984,7 @@
           <w:szCs w:val="26"/>
           <w:lang w:val="pt-BR"/>
         </w:rPr>
-        <w:t xml:space="preserve">0912555999</w:t>
+        <w:t xml:space="preserve"/>
       </w:r>
       <w:r>
         <w:rPr>
@@ -1072,7 +1072,7 @@
           <w:szCs w:val="26"/>
           <w:lang w:val="vi-VN"/>
         </w:rPr>
-        <w:t xml:space="preserve">NGUYỄN VĂN HÙNG</w:t>
+        <w:t xml:space="preserve">LÊ THỊ DIỄM CHÂU</w:t>
       </w:r>
       <w:r>
         <w:rPr>
@@ -1260,7 +1260,7 @@
                 <w:sz w:val="24"/>
                 <w:szCs w:val="24"/>
               </w:rPr>
-              <w:t xml:space="preserve">2</w:t>
+              <w:t xml:space="preserve">9</w:t>
             </w:r>
           </w:p>
         </w:tc>
@@ -1328,7 +1328,7 @@
                 <w:sz w:val="24"/>
                 <w:szCs w:val="24"/>
               </w:rPr>
-              <w:t xml:space="preserve">0</w:t>
+              <w:t xml:space="preserve">1</w:t>
             </w:r>
           </w:p>
         </w:tc>
@@ -1362,7 +1362,7 @@
                 <w:sz w:val="24"/>
                 <w:szCs w:val="24"/>
               </w:rPr>
-              <w:t xml:space="preserve">5</w:t>
+              <w:t xml:space="preserve">7</w:t>
             </w:r>
           </w:p>
         </w:tc>
@@ -1396,7 +1396,7 @@
                 <w:sz w:val="24"/>
                 <w:szCs w:val="24"/>
               </w:rPr>
-              <w:t xml:space="preserve">9</w:t>
+              <w:t xml:space="preserve">3</w:t>
             </w:r>
           </w:p>
         </w:tc>
@@ -1464,7 +1464,7 @@
                 <w:sz w:val="24"/>
                 <w:szCs w:val="24"/>
               </w:rPr>
-              <w:t xml:space="preserve">0</w:t>
+              <w:t xml:space="preserve">1</w:t>
             </w:r>
           </w:p>
         </w:tc>
@@ -1532,7 +1532,7 @@
                 <w:sz w:val="24"/>
                 <w:szCs w:val="24"/>
               </w:rPr>
-              <w:t xml:space="preserve">7</w:t>
+              <w:t xml:space="preserve">0</w:t>
             </w:r>
           </w:p>
         </w:tc>
@@ -1600,7 +1600,7 @@
                 <w:sz w:val="24"/>
                 <w:szCs w:val="24"/>
               </w:rPr>
-              <w:t xml:space="preserve">0</w:t>
+              <w:t xml:space="preserve">6</w:t>
             </w:r>
           </w:p>
         </w:tc>
@@ -1664,7 +1664,7 @@
           <w:szCs w:val="26"/>
           <w:lang w:val="vi-VN"/>
         </w:rPr>
-        <w:t xml:space="preserve">Cấp cho NK thường trú khác địa bàn quản lý cho NGUYỄN NGỌC ANH</w:t>
+        <w:t xml:space="preserve">Cấp cho NK thường trú trên địa bàn quản lý cho ĐINH QUỐC CƯỜNG</w:t>
       </w:r>
     </w:p>
     <w:p>

</xml_diff>